<commit_message>
commit before using modelsward template
</commit_message>
<xml_diff>
--- a/experiments/Nouveau Document Microsoft Word.docx
+++ b/experiments/Nouveau Document Microsoft Word.docx
@@ -4,6 +4,779 @@
   <w:body>
     <w:p>
       <w:bookmarkStart w:id="0" w:name="_GoBack"/>
+      <w:bookmarkEnd w:id="0"/>
+      <w:r>
+        <w:rPr>
+          <w:noProof/>
+          <w:lang w:eastAsia="fr-FR"/>
+        </w:rPr>
+        <mc:AlternateContent>
+          <mc:Choice Requires="wps">
+            <w:drawing>
+              <wp:anchor distT="0" distB="0" distL="114300" distR="114300" simplePos="0" relativeHeight="251663360" behindDoc="0" locked="0" layoutInCell="1" allowOverlap="1" wp14:anchorId="27B1A803" wp14:editId="65873EC0">
+                <wp:simplePos x="0" y="0"/>
+                <wp:positionH relativeFrom="column">
+                  <wp:posOffset>-761810</wp:posOffset>
+                </wp:positionH>
+                <wp:positionV relativeFrom="paragraph">
+                  <wp:posOffset>1114756</wp:posOffset>
+                </wp:positionV>
+                <wp:extent cx="1346608" cy="238125"/>
+                <wp:effectExtent l="1587" t="0" r="7938" b="7937"/>
+                <wp:wrapNone/>
+                <wp:docPr id="3" name="ZoneTexte 11"/>
+                <wp:cNvGraphicFramePr/>
+                <a:graphic xmlns:a="http://schemas.openxmlformats.org/drawingml/2006/main">
+                  <a:graphicData uri="http://schemas.microsoft.com/office/word/2010/wordprocessingShape">
+                    <wps:wsp>
+                      <wps:cNvSpPr txBox="1"/>
+                      <wps:spPr>
+                        <a:xfrm rot="16200000">
+                          <a:off x="0" y="0"/>
+                          <a:ext cx="1346608" cy="238125"/>
+                        </a:xfrm>
+                        <a:prstGeom prst="rect">
+                          <a:avLst/>
+                        </a:prstGeom>
+                        <a:solidFill>
+                          <a:schemeClr val="lt1"/>
+                        </a:solidFill>
+                        <a:ln w="9525" cmpd="sng">
+                          <a:noFill/>
+                        </a:ln>
+                      </wps:spPr>
+                      <wps:style>
+                        <a:lnRef idx="0">
+                          <a:scrgbClr r="0" g="0" b="0"/>
+                        </a:lnRef>
+                        <a:fillRef idx="0">
+                          <a:scrgbClr r="0" g="0" b="0"/>
+                        </a:fillRef>
+                        <a:effectRef idx="0">
+                          <a:scrgbClr r="0" g="0" b="0"/>
+                        </a:effectRef>
+                        <a:fontRef idx="minor">
+                          <a:schemeClr val="dk1"/>
+                        </a:fontRef>
+                      </wps:style>
+                      <wps:txbx>
+                        <w:txbxContent>
+                          <w:p>
+                            <w:pPr>
+                              <w:pStyle w:val="NormalWeb"/>
+                              <w:spacing w:before="0" w:beforeAutospacing="0" w:after="0" w:afterAutospacing="0"/>
+                            </w:pPr>
+                            <w:proofErr w:type="spellStart"/>
+                            <w:proofErr w:type="gramStart"/>
+                            <w:r>
+                              <w:rPr>
+                                <w:rFonts w:asciiTheme="minorHAnsi" w:hAnsi="Calibri" w:cstheme="minorBidi"/>
+                                <w:color w:val="000000" w:themeColor="dark1"/>
+                                <w:sz w:val="22"/>
+                                <w:szCs w:val="22"/>
+                              </w:rPr>
+                              <w:t>execution</w:t>
+                            </w:r>
+                            <w:proofErr w:type="spellEnd"/>
+                            <w:proofErr w:type="gramEnd"/>
+                            <w:r>
+                              <w:rPr>
+                                <w:rFonts w:asciiTheme="minorHAnsi" w:hAnsi="Calibri" w:cstheme="minorBidi"/>
+                                <w:color w:val="000000" w:themeColor="dark1"/>
+                                <w:sz w:val="22"/>
+                                <w:szCs w:val="22"/>
+                              </w:rPr>
+                              <w:t xml:space="preserve"> time</w:t>
+                            </w:r>
+                            <w:r>
+                              <w:rPr>
+                                <w:rFonts w:asciiTheme="minorHAnsi" w:hAnsi="Calibri" w:cstheme="minorBidi"/>
+                                <w:color w:val="000000" w:themeColor="dark1"/>
+                                <w:sz w:val="22"/>
+                                <w:szCs w:val="22"/>
+                              </w:rPr>
+                              <w:t xml:space="preserve"> (ms)</w:t>
+                            </w:r>
+                            <w:r>
+                              <w:rPr>
+                                <w:rFonts w:asciiTheme="minorHAnsi" w:hAnsi="Calibri" w:cstheme="minorBidi"/>
+                                <w:color w:val="000000" w:themeColor="dark1"/>
+                                <w:sz w:val="22"/>
+                                <w:szCs w:val="22"/>
+                              </w:rPr>
+                              <w:t xml:space="preserve"> (ms)</w:t>
+                            </w:r>
+                          </w:p>
+                        </w:txbxContent>
+                      </wps:txbx>
+                      <wps:bodyPr wrap="square" rtlCol="0" anchor="t"/>
+                    </wps:wsp>
+                  </a:graphicData>
+                </a:graphic>
+                <wp14:sizeRelH relativeFrom="margin">
+                  <wp14:pctWidth>0</wp14:pctWidth>
+                </wp14:sizeRelH>
+              </wp:anchor>
+            </w:drawing>
+          </mc:Choice>
+          <mc:Fallback>
+            <w:pict>
+              <v:shapetype w14:anchorId="27B1A803" id="_x0000_t202" coordsize="21600,21600" o:spt="202" path="m,l,21600r21600,l21600,xe">
+                <v:stroke joinstyle="miter"/>
+                <v:path gradientshapeok="t" o:connecttype="rect"/>
+              </v:shapetype>
+              <v:shape id="ZoneTexte 11" o:spid="_x0000_s1026" type="#_x0000_t202" style="position:absolute;margin-left:-60pt;margin-top:87.8pt;width:106.05pt;height:18.75pt;rotation:-90;z-index:251663360;visibility:visible;mso-wrap-style:square;mso-width-percent:0;mso-wrap-distance-left:9pt;mso-wrap-distance-top:0;mso-wrap-distance-right:9pt;mso-wrap-distance-bottom:0;mso-position-horizontal:absolute;mso-position-horizontal-relative:text;mso-position-vertical:absolute;mso-position-vertical-relative:text;mso-width-percent:0;mso-width-relative:margin;v-text-anchor:top" o:gfxdata="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" fillcolor="white [3201]" stroked="f">
+                <v:textbox>
+                  <w:txbxContent>
+                    <w:p>
+                      <w:pPr>
+                        <w:pStyle w:val="NormalWeb"/>
+                        <w:spacing w:before="0" w:beforeAutospacing="0" w:after="0" w:afterAutospacing="0"/>
+                      </w:pPr>
+                      <w:proofErr w:type="spellStart"/>
+                      <w:proofErr w:type="gramStart"/>
+                      <w:r>
+                        <w:rPr>
+                          <w:rFonts w:asciiTheme="minorHAnsi" w:hAnsi="Calibri" w:cstheme="minorBidi"/>
+                          <w:color w:val="000000" w:themeColor="dark1"/>
+                          <w:sz w:val="22"/>
+                          <w:szCs w:val="22"/>
+                        </w:rPr>
+                        <w:t>execution</w:t>
+                      </w:r>
+                      <w:proofErr w:type="spellEnd"/>
+                      <w:proofErr w:type="gramEnd"/>
+                      <w:r>
+                        <w:rPr>
+                          <w:rFonts w:asciiTheme="minorHAnsi" w:hAnsi="Calibri" w:cstheme="minorBidi"/>
+                          <w:color w:val="000000" w:themeColor="dark1"/>
+                          <w:sz w:val="22"/>
+                          <w:szCs w:val="22"/>
+                        </w:rPr>
+                        <w:t xml:space="preserve"> time</w:t>
+                      </w:r>
+                      <w:r>
+                        <w:rPr>
+                          <w:rFonts w:asciiTheme="minorHAnsi" w:hAnsi="Calibri" w:cstheme="minorBidi"/>
+                          <w:color w:val="000000" w:themeColor="dark1"/>
+                          <w:sz w:val="22"/>
+                          <w:szCs w:val="22"/>
+                        </w:rPr>
+                        <w:t xml:space="preserve"> (ms)</w:t>
+                      </w:r>
+                      <w:r>
+                        <w:rPr>
+                          <w:rFonts w:asciiTheme="minorHAnsi" w:hAnsi="Calibri" w:cstheme="minorBidi"/>
+                          <w:color w:val="000000" w:themeColor="dark1"/>
+                          <w:sz w:val="22"/>
+                          <w:szCs w:val="22"/>
+                        </w:rPr>
+                        <w:t xml:space="preserve"> (ms)</w:t>
+                      </w:r>
+                    </w:p>
+                  </w:txbxContent>
+                </v:textbox>
+              </v:shape>
+            </w:pict>
+          </mc:Fallback>
+        </mc:AlternateContent>
+      </w:r>
+      <w:r>
+        <w:rPr>
+          <w:noProof/>
+          <w:lang w:eastAsia="fr-FR"/>
+        </w:rPr>
+        <mc:AlternateContent>
+          <mc:Choice Requires="wps">
+            <w:drawing>
+              <wp:anchor distT="0" distB="0" distL="114300" distR="114300" simplePos="0" relativeHeight="251662336" behindDoc="0" locked="0" layoutInCell="1" allowOverlap="1" wp14:anchorId="79C66FE2" wp14:editId="4CBF2DC8">
+                <wp:simplePos x="0" y="0"/>
+                <wp:positionH relativeFrom="column">
+                  <wp:posOffset>3102449</wp:posOffset>
+                </wp:positionH>
+                <wp:positionV relativeFrom="paragraph">
+                  <wp:posOffset>635</wp:posOffset>
+                </wp:positionV>
+                <wp:extent cx="2927445" cy="419049"/>
+                <wp:effectExtent l="0" t="0" r="6350" b="635"/>
+                <wp:wrapNone/>
+                <wp:docPr id="8" name="ZoneTexte 9"/>
+                <wp:cNvGraphicFramePr/>
+                <a:graphic xmlns:a="http://schemas.openxmlformats.org/drawingml/2006/main">
+                  <a:graphicData uri="http://schemas.microsoft.com/office/word/2010/wordprocessingShape">
+                    <wps:wsp>
+                      <wps:cNvSpPr txBox="1"/>
+                      <wps:spPr>
+                        <a:xfrm>
+                          <a:off x="0" y="0"/>
+                          <a:ext cx="2927445" cy="419049"/>
+                        </a:xfrm>
+                        <a:prstGeom prst="rect">
+                          <a:avLst/>
+                        </a:prstGeom>
+                        <a:solidFill>
+                          <a:schemeClr val="accent5">
+                            <a:lumMod val="20000"/>
+                            <a:lumOff val="80000"/>
+                          </a:schemeClr>
+                        </a:solidFill>
+                      </wps:spPr>
+                      <wps:style>
+                        <a:lnRef idx="0">
+                          <a:scrgbClr r="0" g="0" b="0"/>
+                        </a:lnRef>
+                        <a:fillRef idx="0">
+                          <a:scrgbClr r="0" g="0" b="0"/>
+                        </a:fillRef>
+                        <a:effectRef idx="0">
+                          <a:scrgbClr r="0" g="0" b="0"/>
+                        </a:effectRef>
+                        <a:fontRef idx="minor">
+                          <a:schemeClr val="tx1"/>
+                        </a:fontRef>
+                      </wps:style>
+                      <wps:txbx>
+                        <w:txbxContent>
+                          <w:p>
+                            <w:pPr>
+                              <w:pStyle w:val="NormalWeb"/>
+                              <w:spacing w:before="0" w:beforeAutospacing="0" w:after="0" w:afterAutospacing="0"/>
+                              <w:rPr>
+                                <w:sz w:val="20"/>
+                                <w:szCs w:val="20"/>
+                                <w:lang w:val="en-US"/>
+                              </w:rPr>
+                            </w:pPr>
+                            <w:r>
+                              <w:rPr>
+                                <w:rFonts w:asciiTheme="minorHAnsi" w:hAnsi="Calibri" w:cstheme="minorBidi"/>
+                                <w:color w:val="000000" w:themeColor="text1"/>
+                                <w:sz w:val="20"/>
+                                <w:szCs w:val="20"/>
+                                <w:lang w:val="en-US"/>
+                              </w:rPr>
+                              <w:t xml:space="preserve">Left to right: MSM_O, </w:t>
+                            </w:r>
+                            <w:proofErr w:type="spellStart"/>
+                            <w:r>
+                              <w:rPr>
+                                <w:rFonts w:asciiTheme="minorHAnsi" w:hAnsi="Calibri" w:cstheme="minorBidi"/>
+                                <w:color w:val="000000" w:themeColor="text1"/>
+                                <w:sz w:val="20"/>
+                                <w:szCs w:val="20"/>
+                                <w:lang w:val="en-US"/>
+                              </w:rPr>
+                              <w:t>MLite_O</w:t>
+                            </w:r>
+                            <w:proofErr w:type="spellEnd"/>
+                            <w:r>
+                              <w:rPr>
+                                <w:rFonts w:asciiTheme="minorHAnsi" w:hAnsi="Calibri" w:cstheme="minorBidi"/>
+                                <w:color w:val="000000" w:themeColor="text1"/>
+                                <w:sz w:val="20"/>
+                                <w:szCs w:val="20"/>
+                                <w:lang w:val="en-US"/>
+                              </w:rPr>
+                              <w:t xml:space="preserve">, EUML_O, </w:t>
+                            </w:r>
+                          </w:p>
+                          <w:p>
+                            <w:pPr>
+                              <w:pStyle w:val="NormalWeb"/>
+                              <w:spacing w:before="0" w:beforeAutospacing="0" w:after="0" w:afterAutospacing="0"/>
+                              <w:rPr>
+                                <w:sz w:val="20"/>
+                                <w:szCs w:val="20"/>
+                                <w:lang w:val="en-US"/>
+                              </w:rPr>
+                            </w:pPr>
+                            <w:proofErr w:type="spellStart"/>
+                            <w:r>
+                              <w:rPr>
+                                <w:rFonts w:asciiTheme="minorHAnsi" w:hAnsi="Calibri" w:cstheme="minorBidi"/>
+                                <w:color w:val="000000" w:themeColor="text1"/>
+                                <w:sz w:val="20"/>
+                                <w:szCs w:val="20"/>
+                                <w:lang w:val="en-US"/>
+                              </w:rPr>
+                              <w:t>Sine_N</w:t>
+                            </w:r>
+                            <w:proofErr w:type="spellEnd"/>
+                            <w:r>
+                              <w:rPr>
+                                <w:rFonts w:asciiTheme="minorHAnsi" w:hAnsi="Calibri" w:cstheme="minorBidi"/>
+                                <w:color w:val="000000" w:themeColor="text1"/>
+                                <w:sz w:val="20"/>
+                                <w:szCs w:val="20"/>
+                                <w:lang w:val="en-US"/>
+                              </w:rPr>
+                              <w:t xml:space="preserve">, </w:t>
+                            </w:r>
+                            <w:proofErr w:type="spellStart"/>
+                            <w:r>
+                              <w:rPr>
+                                <w:rFonts w:asciiTheme="minorHAnsi" w:hAnsi="Calibri" w:cstheme="minorBidi"/>
+                                <w:color w:val="000000" w:themeColor="text1"/>
+                                <w:sz w:val="20"/>
+                                <w:szCs w:val="20"/>
+                                <w:lang w:val="en-US"/>
+                              </w:rPr>
+                              <w:t>Sine_O</w:t>
+                            </w:r>
+                            <w:proofErr w:type="spellEnd"/>
+                            <w:r>
+                              <w:rPr>
+                                <w:rFonts w:asciiTheme="minorHAnsi" w:hAnsi="Calibri" w:cstheme="minorBidi"/>
+                                <w:color w:val="000000" w:themeColor="text1"/>
+                                <w:sz w:val="20"/>
+                                <w:szCs w:val="20"/>
+                                <w:lang w:val="en-US"/>
+                              </w:rPr>
+                              <w:t>, QM_N, QM_O, RAOES_N, RAOES</w:t>
+                            </w:r>
+                            <w:r>
+                              <w:rPr>
+                                <w:rFonts w:asciiTheme="minorHAnsi" w:hAnsi="Calibri" w:cstheme="minorBidi"/>
+                                <w:color w:val="000000" w:themeColor="text1"/>
+                                <w:sz w:val="20"/>
+                                <w:szCs w:val="20"/>
+                                <w:lang w:val="en-US"/>
+                              </w:rPr>
+                              <w:t xml:space="preserve">_O </w:t>
+                            </w:r>
+                          </w:p>
+                        </w:txbxContent>
+                      </wps:txbx>
+                      <wps:bodyPr wrap="square" rtlCol="0" anchor="t">
+                        <a:noAutofit/>
+                      </wps:bodyPr>
+                    </wps:wsp>
+                  </a:graphicData>
+                </a:graphic>
+                <wp14:sizeRelH relativeFrom="margin">
+                  <wp14:pctWidth>0</wp14:pctWidth>
+                </wp14:sizeRelH>
+              </wp:anchor>
+            </w:drawing>
+          </mc:Choice>
+          <mc:Fallback>
+            <w:pict>
+              <v:shape w14:anchorId="79C66FE2" id="ZoneTexte 9" o:spid="_x0000_s1027" type="#_x0000_t202" style="position:absolute;margin-left:244.3pt;margin-top:.05pt;width:230.5pt;height:33pt;z-index:251662336;visibility:visible;mso-wrap-style:square;mso-width-percent:0;mso-wrap-distance-left:9pt;mso-wrap-distance-top:0;mso-wrap-distance-right:9pt;mso-wrap-distance-bottom:0;mso-position-horizontal:absolute;mso-position-horizontal-relative:text;mso-position-vertical:absolute;mso-position-vertical-relative:text;mso-width-percent:0;mso-width-relative:margin;v-text-anchor:top" o:gfxdata="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" fillcolor="#d9e2f3 [664]" stroked="f">
+                <v:textbox>
+                  <w:txbxContent>
+                    <w:p>
+                      <w:pPr>
+                        <w:pStyle w:val="NormalWeb"/>
+                        <w:spacing w:before="0" w:beforeAutospacing="0" w:after="0" w:afterAutospacing="0"/>
+                        <w:rPr>
+                          <w:sz w:val="20"/>
+                          <w:szCs w:val="20"/>
+                          <w:lang w:val="en-US"/>
+                        </w:rPr>
+                      </w:pPr>
+                      <w:r>
+                        <w:rPr>
+                          <w:rFonts w:asciiTheme="minorHAnsi" w:hAnsi="Calibri" w:cstheme="minorBidi"/>
+                          <w:color w:val="000000" w:themeColor="text1"/>
+                          <w:sz w:val="20"/>
+                          <w:szCs w:val="20"/>
+                          <w:lang w:val="en-US"/>
+                        </w:rPr>
+                        <w:t xml:space="preserve">Left to right: MSM_O, </w:t>
+                      </w:r>
+                      <w:proofErr w:type="spellStart"/>
+                      <w:r>
+                        <w:rPr>
+                          <w:rFonts w:asciiTheme="minorHAnsi" w:hAnsi="Calibri" w:cstheme="minorBidi"/>
+                          <w:color w:val="000000" w:themeColor="text1"/>
+                          <w:sz w:val="20"/>
+                          <w:szCs w:val="20"/>
+                          <w:lang w:val="en-US"/>
+                        </w:rPr>
+                        <w:t>MLite_O</w:t>
+                      </w:r>
+                      <w:proofErr w:type="spellEnd"/>
+                      <w:r>
+                        <w:rPr>
+                          <w:rFonts w:asciiTheme="minorHAnsi" w:hAnsi="Calibri" w:cstheme="minorBidi"/>
+                          <w:color w:val="000000" w:themeColor="text1"/>
+                          <w:sz w:val="20"/>
+                          <w:szCs w:val="20"/>
+                          <w:lang w:val="en-US"/>
+                        </w:rPr>
+                        <w:t xml:space="preserve">, EUML_O, </w:t>
+                      </w:r>
+                    </w:p>
+                    <w:p>
+                      <w:pPr>
+                        <w:pStyle w:val="NormalWeb"/>
+                        <w:spacing w:before="0" w:beforeAutospacing="0" w:after="0" w:afterAutospacing="0"/>
+                        <w:rPr>
+                          <w:sz w:val="20"/>
+                          <w:szCs w:val="20"/>
+                          <w:lang w:val="en-US"/>
+                        </w:rPr>
+                      </w:pPr>
+                      <w:proofErr w:type="spellStart"/>
+                      <w:r>
+                        <w:rPr>
+                          <w:rFonts w:asciiTheme="minorHAnsi" w:hAnsi="Calibri" w:cstheme="minorBidi"/>
+                          <w:color w:val="000000" w:themeColor="text1"/>
+                          <w:sz w:val="20"/>
+                          <w:szCs w:val="20"/>
+                          <w:lang w:val="en-US"/>
+                        </w:rPr>
+                        <w:t>Sine_N</w:t>
+                      </w:r>
+                      <w:proofErr w:type="spellEnd"/>
+                      <w:r>
+                        <w:rPr>
+                          <w:rFonts w:asciiTheme="minorHAnsi" w:hAnsi="Calibri" w:cstheme="minorBidi"/>
+                          <w:color w:val="000000" w:themeColor="text1"/>
+                          <w:sz w:val="20"/>
+                          <w:szCs w:val="20"/>
+                          <w:lang w:val="en-US"/>
+                        </w:rPr>
+                        <w:t xml:space="preserve">, </w:t>
+                      </w:r>
+                      <w:proofErr w:type="spellStart"/>
+                      <w:r>
+                        <w:rPr>
+                          <w:rFonts w:asciiTheme="minorHAnsi" w:hAnsi="Calibri" w:cstheme="minorBidi"/>
+                          <w:color w:val="000000" w:themeColor="text1"/>
+                          <w:sz w:val="20"/>
+                          <w:szCs w:val="20"/>
+                          <w:lang w:val="en-US"/>
+                        </w:rPr>
+                        <w:t>Sine_O</w:t>
+                      </w:r>
+                      <w:proofErr w:type="spellEnd"/>
+                      <w:r>
+                        <w:rPr>
+                          <w:rFonts w:asciiTheme="minorHAnsi" w:hAnsi="Calibri" w:cstheme="minorBidi"/>
+                          <w:color w:val="000000" w:themeColor="text1"/>
+                          <w:sz w:val="20"/>
+                          <w:szCs w:val="20"/>
+                          <w:lang w:val="en-US"/>
+                        </w:rPr>
+                        <w:t>, QM_N, QM_O, RAOES_N, RAOES</w:t>
+                      </w:r>
+                      <w:r>
+                        <w:rPr>
+                          <w:rFonts w:asciiTheme="minorHAnsi" w:hAnsi="Calibri" w:cstheme="minorBidi"/>
+                          <w:color w:val="000000" w:themeColor="text1"/>
+                          <w:sz w:val="20"/>
+                          <w:szCs w:val="20"/>
+                          <w:lang w:val="en-US"/>
+                        </w:rPr>
+                        <w:t xml:space="preserve">_O </w:t>
+                      </w:r>
+                    </w:p>
+                  </w:txbxContent>
+                </v:textbox>
+              </v:shape>
+            </w:pict>
+          </mc:Fallback>
+        </mc:AlternateContent>
+      </w:r>
+      <w:r>
+        <w:rPr>
+          <w:noProof/>
+          <w:lang w:eastAsia="fr-FR"/>
+        </w:rPr>
+        <mc:AlternateContent>
+          <mc:Choice Requires="wps">
+            <w:drawing>
+              <wp:anchor distT="0" distB="0" distL="114300" distR="114300" simplePos="0" relativeHeight="251661823" behindDoc="0" locked="0" layoutInCell="1" allowOverlap="1" wp14:anchorId="5D4C3516" wp14:editId="4F9D6841">
+                <wp:simplePos x="0" y="0"/>
+                <wp:positionH relativeFrom="column">
+                  <wp:posOffset>444509</wp:posOffset>
+                </wp:positionH>
+                <wp:positionV relativeFrom="paragraph">
+                  <wp:posOffset>-5867</wp:posOffset>
+                </wp:positionV>
+                <wp:extent cx="2490717" cy="421870"/>
+                <wp:effectExtent l="0" t="0" r="5080" b="0"/>
+                <wp:wrapNone/>
+                <wp:docPr id="7" name="ZoneTexte 8"/>
+                <wp:cNvGraphicFramePr/>
+                <a:graphic xmlns:a="http://schemas.openxmlformats.org/drawingml/2006/main">
+                  <a:graphicData uri="http://schemas.microsoft.com/office/word/2010/wordprocessingShape">
+                    <wps:wsp>
+                      <wps:cNvSpPr txBox="1"/>
+                      <wps:spPr>
+                        <a:xfrm>
+                          <a:off x="0" y="0"/>
+                          <a:ext cx="2490717" cy="421870"/>
+                        </a:xfrm>
+                        <a:prstGeom prst="rect">
+                          <a:avLst/>
+                        </a:prstGeom>
+                        <a:solidFill>
+                          <a:schemeClr val="accent5">
+                            <a:lumMod val="20000"/>
+                            <a:lumOff val="80000"/>
+                          </a:schemeClr>
+                        </a:solidFill>
+                      </wps:spPr>
+                      <wps:style>
+                        <a:lnRef idx="0">
+                          <a:scrgbClr r="0" g="0" b="0"/>
+                        </a:lnRef>
+                        <a:fillRef idx="0">
+                          <a:scrgbClr r="0" g="0" b="0"/>
+                        </a:fillRef>
+                        <a:effectRef idx="0">
+                          <a:scrgbClr r="0" g="0" b="0"/>
+                        </a:effectRef>
+                        <a:fontRef idx="minor">
+                          <a:schemeClr val="tx1"/>
+                        </a:fontRef>
+                      </wps:style>
+                      <wps:txbx>
+                        <w:txbxContent>
+                          <w:p>
+                            <w:pPr>
+                              <w:pStyle w:val="NormalWeb"/>
+                              <w:spacing w:before="0" w:beforeAutospacing="0" w:after="0" w:afterAutospacing="0"/>
+                              <w:rPr>
+                                <w:sz w:val="20"/>
+                                <w:szCs w:val="20"/>
+                                <w:lang w:val="en-US"/>
+                              </w:rPr>
+                            </w:pPr>
+                            <w:r>
+                              <w:rPr>
+                                <w:rFonts w:asciiTheme="minorHAnsi" w:hAnsi="Calibri" w:cstheme="minorBidi"/>
+                                <w:color w:val="000000" w:themeColor="text1"/>
+                                <w:sz w:val="20"/>
+                                <w:szCs w:val="20"/>
+                                <w:lang w:val="en-US"/>
+                              </w:rPr>
+                              <w:t xml:space="preserve">Left to right: MSM_O, </w:t>
+                            </w:r>
+                            <w:proofErr w:type="spellStart"/>
+                            <w:r>
+                              <w:rPr>
+                                <w:rFonts w:asciiTheme="minorHAnsi" w:hAnsi="Calibri" w:cstheme="minorBidi"/>
+                                <w:color w:val="000000" w:themeColor="text1"/>
+                                <w:sz w:val="20"/>
+                                <w:szCs w:val="20"/>
+                                <w:lang w:val="en-US"/>
+                              </w:rPr>
+                              <w:t>MLite_O</w:t>
+                            </w:r>
+                            <w:proofErr w:type="spellEnd"/>
+                            <w:r>
+                              <w:rPr>
+                                <w:rFonts w:asciiTheme="minorHAnsi" w:hAnsi="Calibri" w:cstheme="minorBidi"/>
+                                <w:color w:val="000000" w:themeColor="text1"/>
+                                <w:sz w:val="20"/>
+                                <w:szCs w:val="20"/>
+                                <w:lang w:val="en-US"/>
+                              </w:rPr>
+                              <w:t xml:space="preserve">, EUML_O, </w:t>
+                            </w:r>
+                          </w:p>
+                          <w:p>
+                            <w:pPr>
+                              <w:pStyle w:val="NormalWeb"/>
+                              <w:spacing w:before="0" w:beforeAutospacing="0" w:after="0" w:afterAutospacing="0"/>
+                              <w:rPr>
+                                <w:sz w:val="20"/>
+                                <w:szCs w:val="20"/>
+                                <w:lang w:val="en-US"/>
+                              </w:rPr>
+                            </w:pPr>
+                            <w:proofErr w:type="spellStart"/>
+                            <w:r>
+                              <w:rPr>
+                                <w:rFonts w:asciiTheme="minorHAnsi" w:hAnsi="Calibri" w:cstheme="minorBidi"/>
+                                <w:color w:val="000000" w:themeColor="text1"/>
+                                <w:sz w:val="20"/>
+                                <w:szCs w:val="20"/>
+                                <w:lang w:val="en-US"/>
+                              </w:rPr>
+                              <w:t>Sine_N</w:t>
+                            </w:r>
+                            <w:proofErr w:type="spellEnd"/>
+                            <w:r>
+                              <w:rPr>
+                                <w:rFonts w:asciiTheme="minorHAnsi" w:hAnsi="Calibri" w:cstheme="minorBidi"/>
+                                <w:color w:val="000000" w:themeColor="text1"/>
+                                <w:sz w:val="20"/>
+                                <w:szCs w:val="20"/>
+                                <w:lang w:val="en-US"/>
+                              </w:rPr>
+                              <w:t xml:space="preserve">, </w:t>
+                            </w:r>
+                            <w:proofErr w:type="spellStart"/>
+                            <w:r>
+                              <w:rPr>
+                                <w:rFonts w:asciiTheme="minorHAnsi" w:hAnsi="Calibri" w:cstheme="minorBidi"/>
+                                <w:color w:val="000000" w:themeColor="text1"/>
+                                <w:sz w:val="20"/>
+                                <w:szCs w:val="20"/>
+                                <w:lang w:val="en-US"/>
+                              </w:rPr>
+                              <w:t>Sine_O</w:t>
+                            </w:r>
+                            <w:proofErr w:type="spellEnd"/>
+                            <w:r>
+                              <w:rPr>
+                                <w:rFonts w:asciiTheme="minorHAnsi" w:hAnsi="Calibri" w:cstheme="minorBidi"/>
+                                <w:color w:val="000000" w:themeColor="text1"/>
+                                <w:sz w:val="20"/>
+                                <w:szCs w:val="20"/>
+                                <w:lang w:val="en-US"/>
+                              </w:rPr>
+                              <w:t>, QM_O, RAOES_N, RAOES_</w:t>
+                            </w:r>
+                            <w:r>
+                              <w:rPr>
+                                <w:rFonts w:asciiTheme="minorHAnsi" w:hAnsi="Calibri" w:cstheme="minorBidi"/>
+                                <w:color w:val="000000" w:themeColor="text1"/>
+                                <w:sz w:val="20"/>
+                                <w:szCs w:val="20"/>
+                                <w:lang w:val="en-US"/>
+                              </w:rPr>
+                              <w:t xml:space="preserve">O </w:t>
+                            </w:r>
+                          </w:p>
+                        </w:txbxContent>
+                      </wps:txbx>
+                      <wps:bodyPr wrap="square" rtlCol="0" anchor="t">
+                        <a:noAutofit/>
+                      </wps:bodyPr>
+                    </wps:wsp>
+                  </a:graphicData>
+                </a:graphic>
+                <wp14:sizeRelH relativeFrom="margin">
+                  <wp14:pctWidth>0</wp14:pctWidth>
+                </wp14:sizeRelH>
+              </wp:anchor>
+            </w:drawing>
+          </mc:Choice>
+          <mc:Fallback>
+            <w:pict>
+              <v:shape w14:anchorId="5D4C3516" id="ZoneTexte 8" o:spid="_x0000_s1028" type="#_x0000_t202" style="position:absolute;margin-left:35pt;margin-top:-.45pt;width:196.1pt;height:33.2pt;z-index:251661823;visibility:visible;mso-wrap-style:square;mso-width-percent:0;mso-wrap-distance-left:9pt;mso-wrap-distance-top:0;mso-wrap-distance-right:9pt;mso-wrap-distance-bottom:0;mso-position-horizontal:absolute;mso-position-horizontal-relative:text;mso-position-vertical:absolute;mso-position-vertical-relative:text;mso-width-percent:0;mso-width-relative:margin;v-text-anchor:top" o:gfxdata="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" fillcolor="#d9e2f3 [664]" stroked="f">
+                <v:textbox>
+                  <w:txbxContent>
+                    <w:p>
+                      <w:pPr>
+                        <w:pStyle w:val="NormalWeb"/>
+                        <w:spacing w:before="0" w:beforeAutospacing="0" w:after="0" w:afterAutospacing="0"/>
+                        <w:rPr>
+                          <w:sz w:val="20"/>
+                          <w:szCs w:val="20"/>
+                          <w:lang w:val="en-US"/>
+                        </w:rPr>
+                      </w:pPr>
+                      <w:r>
+                        <w:rPr>
+                          <w:rFonts w:asciiTheme="minorHAnsi" w:hAnsi="Calibri" w:cstheme="minorBidi"/>
+                          <w:color w:val="000000" w:themeColor="text1"/>
+                          <w:sz w:val="20"/>
+                          <w:szCs w:val="20"/>
+                          <w:lang w:val="en-US"/>
+                        </w:rPr>
+                        <w:t xml:space="preserve">Left to right: MSM_O, </w:t>
+                      </w:r>
+                      <w:proofErr w:type="spellStart"/>
+                      <w:r>
+                        <w:rPr>
+                          <w:rFonts w:asciiTheme="minorHAnsi" w:hAnsi="Calibri" w:cstheme="minorBidi"/>
+                          <w:color w:val="000000" w:themeColor="text1"/>
+                          <w:sz w:val="20"/>
+                          <w:szCs w:val="20"/>
+                          <w:lang w:val="en-US"/>
+                        </w:rPr>
+                        <w:t>MLite_O</w:t>
+                      </w:r>
+                      <w:proofErr w:type="spellEnd"/>
+                      <w:r>
+                        <w:rPr>
+                          <w:rFonts w:asciiTheme="minorHAnsi" w:hAnsi="Calibri" w:cstheme="minorBidi"/>
+                          <w:color w:val="000000" w:themeColor="text1"/>
+                          <w:sz w:val="20"/>
+                          <w:szCs w:val="20"/>
+                          <w:lang w:val="en-US"/>
+                        </w:rPr>
+                        <w:t xml:space="preserve">, EUML_O, </w:t>
+                      </w:r>
+                    </w:p>
+                    <w:p>
+                      <w:pPr>
+                        <w:pStyle w:val="NormalWeb"/>
+                        <w:spacing w:before="0" w:beforeAutospacing="0" w:after="0" w:afterAutospacing="0"/>
+                        <w:rPr>
+                          <w:sz w:val="20"/>
+                          <w:szCs w:val="20"/>
+                          <w:lang w:val="en-US"/>
+                        </w:rPr>
+                      </w:pPr>
+                      <w:proofErr w:type="spellStart"/>
+                      <w:r>
+                        <w:rPr>
+                          <w:rFonts w:asciiTheme="minorHAnsi" w:hAnsi="Calibri" w:cstheme="minorBidi"/>
+                          <w:color w:val="000000" w:themeColor="text1"/>
+                          <w:sz w:val="20"/>
+                          <w:szCs w:val="20"/>
+                          <w:lang w:val="en-US"/>
+                        </w:rPr>
+                        <w:t>Sine_N</w:t>
+                      </w:r>
+                      <w:proofErr w:type="spellEnd"/>
+                      <w:r>
+                        <w:rPr>
+                          <w:rFonts w:asciiTheme="minorHAnsi" w:hAnsi="Calibri" w:cstheme="minorBidi"/>
+                          <w:color w:val="000000" w:themeColor="text1"/>
+                          <w:sz w:val="20"/>
+                          <w:szCs w:val="20"/>
+                          <w:lang w:val="en-US"/>
+                        </w:rPr>
+                        <w:t xml:space="preserve">, </w:t>
+                      </w:r>
+                      <w:proofErr w:type="spellStart"/>
+                      <w:r>
+                        <w:rPr>
+                          <w:rFonts w:asciiTheme="minorHAnsi" w:hAnsi="Calibri" w:cstheme="minorBidi"/>
+                          <w:color w:val="000000" w:themeColor="text1"/>
+                          <w:sz w:val="20"/>
+                          <w:szCs w:val="20"/>
+                          <w:lang w:val="en-US"/>
+                        </w:rPr>
+                        <w:t>Sine_O</w:t>
+                      </w:r>
+                      <w:proofErr w:type="spellEnd"/>
+                      <w:r>
+                        <w:rPr>
+                          <w:rFonts w:asciiTheme="minorHAnsi" w:hAnsi="Calibri" w:cstheme="minorBidi"/>
+                          <w:color w:val="000000" w:themeColor="text1"/>
+                          <w:sz w:val="20"/>
+                          <w:szCs w:val="20"/>
+                          <w:lang w:val="en-US"/>
+                        </w:rPr>
+                        <w:t>, QM_O, RAOES_N, RAOES_</w:t>
+                      </w:r>
+                      <w:r>
+                        <w:rPr>
+                          <w:rFonts w:asciiTheme="minorHAnsi" w:hAnsi="Calibri" w:cstheme="minorBidi"/>
+                          <w:color w:val="000000" w:themeColor="text1"/>
+                          <w:sz w:val="20"/>
+                          <w:szCs w:val="20"/>
+                          <w:lang w:val="en-US"/>
+                        </w:rPr>
+                        <w:t xml:space="preserve">O </w:t>
+                      </w:r>
+                    </w:p>
+                  </w:txbxContent>
+                </v:textbox>
+              </v:shape>
+            </w:pict>
+          </mc:Fallback>
+        </mc:AlternateContent>
+      </w:r>
       <w:r>
         <w:rPr>
           <w:noProof/>
@@ -12,18 +785,18 @@
         <mc:AlternateContent>
           <mc:Choice Requires="wpg">
             <w:drawing>
-              <wp:anchor distT="0" distB="0" distL="114300" distR="114300" simplePos="0" relativeHeight="251659264" behindDoc="0" locked="0" layoutInCell="1" allowOverlap="1" wp14:anchorId="25126130" wp14:editId="61A3CF29">
+              <wp:anchor distT="0" distB="0" distL="114300" distR="114300" simplePos="0" relativeHeight="251661312" behindDoc="0" locked="0" layoutInCell="1" allowOverlap="1" wp14:anchorId="64B56897" wp14:editId="1E7A6709">
                 <wp:simplePos x="0" y="0"/>
-                <wp:positionH relativeFrom="margin">
-                  <wp:posOffset>-4445</wp:posOffset>
+                <wp:positionH relativeFrom="column">
+                  <wp:posOffset>0</wp:posOffset>
                 </wp:positionH>
                 <wp:positionV relativeFrom="paragraph">
-                  <wp:posOffset>14605</wp:posOffset>
+                  <wp:posOffset>0</wp:posOffset>
                 </wp:positionV>
-                <wp:extent cx="6315075" cy="2669774"/>
-                <wp:effectExtent l="0" t="0" r="9525" b="0"/>
+                <wp:extent cx="6046303" cy="3744153"/>
+                <wp:effectExtent l="0" t="0" r="12065" b="8890"/>
                 <wp:wrapNone/>
-                <wp:docPr id="13" name="Groupe 12"/>
+                <wp:docPr id="1" name="Groupe 6"/>
                 <wp:cNvGraphicFramePr/>
                 <a:graphic xmlns:a="http://schemas.openxmlformats.org/drawingml/2006/main">
                   <a:graphicData uri="http://schemas.microsoft.com/office/word/2010/wordprocessingGroup">
@@ -32,54 +805,54 @@
                       <wpg:grpSpPr>
                         <a:xfrm>
                           <a:off x="0" y="0"/>
-                          <a:ext cx="6315075" cy="2669774"/>
-                          <a:chOff x="0" y="36734"/>
-                          <a:chExt cx="6315075" cy="3764569"/>
+                          <a:ext cx="6046303" cy="3744153"/>
+                          <a:chOff x="0" y="0"/>
+                          <a:chExt cx="6046303" cy="3744153"/>
                         </a:xfrm>
                       </wpg:grpSpPr>
+                      <wpg:graphicFrame>
+                        <wpg:cNvPr id="14" name="Chart 2"/>
+                        <wpg:cNvFrPr>
+                          <a:graphicFrameLocks/>
+                        </wpg:cNvFrPr>
+                        <wpg:xfrm>
+                          <a:off x="0" y="0"/>
+                          <a:ext cx="6046303" cy="3744153"/>
+                        </wpg:xfrm>
+                        <a:graphic>
+                          <a:graphicData uri="http://schemas.openxmlformats.org/drawingml/2006/chart">
+                            <c:chart xmlns:c="http://schemas.openxmlformats.org/drawingml/2006/chart" xmlns:r="http://schemas.openxmlformats.org/officeDocument/2006/relationships" r:id="rId4"/>
+                          </a:graphicData>
+                        </a:graphic>
+                      </wpg:graphicFrame>
                       <wpg:grpSp>
-                        <wpg:cNvPr id="2" name="Groupe 2"/>
+                        <wpg:cNvPr id="15" name="Groupe 15"/>
                         <wpg:cNvGrpSpPr/>
                         <wpg:grpSpPr>
                           <a:xfrm>
-                            <a:off x="195263" y="36734"/>
-                            <a:ext cx="6119812" cy="3764569"/>
-                            <a:chOff x="195263" y="36734"/>
-                            <a:chExt cx="6119812" cy="3764569"/>
+                            <a:off x="422410" y="3170835"/>
+                            <a:ext cx="3231651" cy="265567"/>
+                            <a:chOff x="422410" y="3170835"/>
+                            <a:chExt cx="3231651" cy="265567"/>
                           </a:xfrm>
                         </wpg:grpSpPr>
-                        <wpg:graphicFrame>
-                          <wpg:cNvPr id="4" name="Chart 2"/>
-                          <wpg:cNvFrPr>
-                            <a:graphicFrameLocks/>
-                          </wpg:cNvFrPr>
-                          <wpg:xfrm>
-                            <a:off x="195263" y="57150"/>
-                            <a:ext cx="6046303" cy="3744153"/>
-                          </wpg:xfrm>
-                          <a:graphic>
-                            <a:graphicData uri="http://schemas.openxmlformats.org/drawingml/2006/chart">
-                              <c:chart xmlns:c="http://schemas.openxmlformats.org/drawingml/2006/chart" xmlns:r="http://schemas.openxmlformats.org/officeDocument/2006/relationships" r:id="rId4"/>
-                            </a:graphicData>
-                          </a:graphic>
-                        </wpg:graphicFrame>
                         <wpg:grpSp>
-                          <wpg:cNvPr id="5" name="Groupe 5"/>
+                          <wpg:cNvPr id="16" name="Groupe 16"/>
                           <wpg:cNvGrpSpPr/>
                           <wpg:grpSpPr>
                             <a:xfrm>
-                              <a:off x="1636434" y="3237205"/>
-                              <a:ext cx="1294870" cy="324205"/>
-                              <a:chOff x="1636434" y="3237205"/>
-                              <a:chExt cx="1294870" cy="324205"/>
+                              <a:off x="422410" y="3170835"/>
+                              <a:ext cx="1319768" cy="262255"/>
+                              <a:chOff x="422410" y="3170835"/>
+                              <a:chExt cx="1319768" cy="262255"/>
                             </a:xfrm>
                           </wpg:grpSpPr>
                           <wps:wsp>
-                            <wps:cNvPr id="11" name="Rectangle 11"/>
+                            <wps:cNvPr id="17" name="Rectangle 17"/>
                             <wps:cNvSpPr/>
                             <wps:spPr>
                               <a:xfrm>
-                                <a:off x="1636434" y="3371850"/>
+                                <a:off x="422410" y="3262106"/>
                                 <a:ext cx="91109" cy="82827"/>
                               </a:xfrm>
                               <a:prstGeom prst="rect">
@@ -107,20 +880,15 @@
                                 <a:schemeClr val="lt1"/>
                               </a:fontRef>
                             </wps:style>
-                            <wps:bodyPr rot="0" spcFirstLastPara="0" vert="horz" wrap="square" lIns="91440" tIns="45720" rIns="91440" bIns="45720" numCol="1" spcCol="0" rtlCol="0" fromWordArt="0" anchor="t" anchorCtr="0" forceAA="0" compatLnSpc="1">
-                              <a:prstTxWarp prst="textNoShape">
-                                <a:avLst/>
-                              </a:prstTxWarp>
-                              <a:noAutofit/>
-                            </wps:bodyPr>
+                            <wps:bodyPr rtlCol="0" anchor="t"/>
                           </wps:wsp>
                           <wps:wsp>
-                            <wps:cNvPr id="12" name="ZoneTexte 4"/>
+                            <wps:cNvPr id="18" name="ZoneTexte 10"/>
                             <wps:cNvSpPr txBox="1"/>
                             <wps:spPr>
                               <a:xfrm>
-                                <a:off x="1694324" y="3237205"/>
-                                <a:ext cx="1236980" cy="324205"/>
+                                <a:off x="505198" y="3170835"/>
+                                <a:ext cx="1236980" cy="262255"/>
                               </a:xfrm>
                               <a:prstGeom prst="rect">
                                 <a:avLst/>
@@ -160,29 +928,29 @@
                                 </w:p>
                               </w:txbxContent>
                             </wps:txbx>
-                            <wps:bodyPr wrap="square" rtlCol="0" anchor="t">
-                              <a:noAutofit/>
+                            <wps:bodyPr wrap="none" rtlCol="0" anchor="t">
+                              <a:spAutoFit/>
                             </wps:bodyPr>
                           </wps:wsp>
                         </wpg:grpSp>
                         <wpg:grpSp>
-                          <wpg:cNvPr id="6" name="Groupe 6"/>
+                          <wpg:cNvPr id="19" name="Groupe 19"/>
                           <wpg:cNvGrpSpPr/>
                           <wpg:grpSpPr>
                             <a:xfrm>
-                              <a:off x="1630223" y="3430483"/>
-                              <a:ext cx="1522159" cy="343959"/>
-                              <a:chOff x="1630223" y="3430483"/>
-                              <a:chExt cx="1522159" cy="343959"/>
+                              <a:off x="2148508" y="3174147"/>
+                              <a:ext cx="1505553" cy="262255"/>
+                              <a:chOff x="2148508" y="3174147"/>
+                              <a:chExt cx="1505553" cy="262255"/>
                             </a:xfrm>
                           </wpg:grpSpPr>
                           <wps:wsp>
-                            <wps:cNvPr id="9" name="Rectangle 9"/>
+                            <wps:cNvPr id="20" name="Rectangle 20"/>
                             <wps:cNvSpPr/>
                             <wps:spPr>
                               <a:xfrm>
-                                <a:off x="1630223" y="3570341"/>
-                                <a:ext cx="91109" cy="82828"/>
+                                <a:off x="2148508" y="3265419"/>
+                                <a:ext cx="91109" cy="82827"/>
                               </a:xfrm>
                               <a:prstGeom prst="rect">
                                 <a:avLst/>
@@ -205,20 +973,15 @@
                                 <a:schemeClr val="lt1"/>
                               </a:fontRef>
                             </wps:style>
-                            <wps:bodyPr rot="0" spcFirstLastPara="0" vert="horz" wrap="square" lIns="91440" tIns="45720" rIns="91440" bIns="45720" numCol="1" spcCol="0" rtlCol="0" fromWordArt="0" anchor="t" anchorCtr="0" forceAA="0" compatLnSpc="1">
-                              <a:prstTxWarp prst="textNoShape">
-                                <a:avLst/>
-                              </a:prstTxWarp>
-                              <a:noAutofit/>
-                            </wps:bodyPr>
+                            <wps:bodyPr rtlCol="0" anchor="t"/>
                           </wps:wsp>
                           <wps:wsp>
-                            <wps:cNvPr id="10" name="ZoneTexte 7"/>
+                            <wps:cNvPr id="21" name="ZoneTexte 15"/>
                             <wps:cNvSpPr txBox="1"/>
                             <wps:spPr>
                               <a:xfrm>
-                                <a:off x="1688072" y="3430483"/>
-                                <a:ext cx="1464310" cy="343959"/>
+                                <a:off x="2189751" y="3174147"/>
+                                <a:ext cx="1464310" cy="262255"/>
                               </a:xfrm>
                               <a:prstGeom prst="rect">
                                 <a:avLst/>
@@ -258,413 +1021,80 @@
                                 </w:p>
                               </w:txbxContent>
                             </wps:txbx>
-                            <wps:bodyPr wrap="square" rtlCol="0" anchor="t">
-                              <a:noAutofit/>
+                            <wps:bodyPr wrap="none" rtlCol="0" anchor="t">
+                              <a:spAutoFit/>
                             </wps:bodyPr>
                           </wps:wsp>
                         </wpg:grpSp>
-                        <wps:wsp>
-                          <wps:cNvPr id="8" name="ZoneTexte 9"/>
-                          <wps:cNvSpPr txBox="1"/>
-                          <wps:spPr>
-                            <a:xfrm>
-                              <a:off x="3057525" y="644780"/>
-                              <a:ext cx="3257550" cy="590889"/>
-                            </a:xfrm>
-                            <a:prstGeom prst="rect">
-                              <a:avLst/>
-                            </a:prstGeom>
-                            <a:solidFill>
-                              <a:schemeClr val="accent4">
-                                <a:lumMod val="40000"/>
-                                <a:lumOff val="60000"/>
-                              </a:schemeClr>
-                            </a:solidFill>
-                          </wps:spPr>
-                          <wps:style>
-                            <a:lnRef idx="0">
-                              <a:scrgbClr r="0" g="0" b="0"/>
-                            </a:lnRef>
-                            <a:fillRef idx="0">
-                              <a:scrgbClr r="0" g="0" b="0"/>
-                            </a:fillRef>
-                            <a:effectRef idx="0">
-                              <a:scrgbClr r="0" g="0" b="0"/>
-                            </a:effectRef>
-                            <a:fontRef idx="minor">
-                              <a:schemeClr val="tx1"/>
-                            </a:fontRef>
-                          </wps:style>
-                          <wps:txbx>
-                            <w:txbxContent>
-                              <w:p>
-                                <w:pPr>
-                                  <w:pStyle w:val="NormalWeb"/>
-                                  <w:spacing w:before="0" w:beforeAutospacing="0" w:after="0" w:afterAutospacing="0"/>
-                                  <w:rPr>
-                                    <w:lang w:val="en-US"/>
-                                  </w:rPr>
-                                </w:pPr>
-                                <w:r>
-                                  <w:rPr>
-                                    <w:rFonts w:asciiTheme="minorHAnsi" w:hAnsi="Calibri" w:cstheme="minorBidi"/>
-                                    <w:color w:val="000000" w:themeColor="text1"/>
-                                    <w:sz w:val="22"/>
-                                    <w:szCs w:val="22"/>
-                                    <w:lang w:val="en-US"/>
-                                  </w:rPr>
-                                  <w:t xml:space="preserve">Left to right: MSM_O, </w:t>
-                                </w:r>
-                                <w:proofErr w:type="spellStart"/>
-                                <w:r>
-                                  <w:rPr>
-                                    <w:rFonts w:asciiTheme="minorHAnsi" w:hAnsi="Calibri" w:cstheme="minorBidi"/>
-                                    <w:color w:val="000000" w:themeColor="text1"/>
-                                    <w:sz w:val="22"/>
-                                    <w:szCs w:val="22"/>
-                                    <w:lang w:val="en-US"/>
-                                  </w:rPr>
-                                  <w:t>MLite_O</w:t>
-                                </w:r>
-                                <w:proofErr w:type="spellEnd"/>
-                                <w:r>
-                                  <w:rPr>
-                                    <w:rFonts w:asciiTheme="minorHAnsi" w:hAnsi="Calibri" w:cstheme="minorBidi"/>
-                                    <w:color w:val="000000" w:themeColor="text1"/>
-                                    <w:sz w:val="22"/>
-                                    <w:szCs w:val="22"/>
-                                    <w:lang w:val="en-US"/>
-                                  </w:rPr>
-                                  <w:t xml:space="preserve">, EUML_O, </w:t>
-                                </w:r>
-                              </w:p>
-                              <w:p>
-                                <w:pPr>
-                                  <w:pStyle w:val="NormalWeb"/>
-                                  <w:spacing w:before="0" w:beforeAutospacing="0" w:after="0" w:afterAutospacing="0"/>
-                                  <w:rPr>
-                                    <w:lang w:val="en-US"/>
-                                  </w:rPr>
-                                </w:pPr>
-                                <w:proofErr w:type="spellStart"/>
-                                <w:r>
-                                  <w:rPr>
-                                    <w:rFonts w:asciiTheme="minorHAnsi" w:hAnsi="Calibri" w:cstheme="minorBidi"/>
-                                    <w:color w:val="000000" w:themeColor="text1"/>
-                                    <w:sz w:val="22"/>
-                                    <w:szCs w:val="22"/>
-                                    <w:lang w:val="en-US"/>
-                                  </w:rPr>
-                                  <w:t>Sine_N</w:t>
-                                </w:r>
-                                <w:proofErr w:type="spellEnd"/>
-                                <w:r>
-                                  <w:rPr>
-                                    <w:rFonts w:asciiTheme="minorHAnsi" w:hAnsi="Calibri" w:cstheme="minorBidi"/>
-                                    <w:color w:val="000000" w:themeColor="text1"/>
-                                    <w:sz w:val="22"/>
-                                    <w:szCs w:val="22"/>
-                                    <w:lang w:val="en-US"/>
-                                  </w:rPr>
-                                  <w:t xml:space="preserve">, </w:t>
-                                </w:r>
-                                <w:proofErr w:type="spellStart"/>
-                                <w:r>
-                                  <w:rPr>
-                                    <w:rFonts w:asciiTheme="minorHAnsi" w:hAnsi="Calibri" w:cstheme="minorBidi"/>
-                                    <w:color w:val="000000" w:themeColor="text1"/>
-                                    <w:sz w:val="22"/>
-                                    <w:szCs w:val="22"/>
-                                    <w:lang w:val="en-US"/>
-                                  </w:rPr>
-                                  <w:t>Sine_O</w:t>
-                                </w:r>
-                                <w:proofErr w:type="spellEnd"/>
-                                <w:r>
-                                  <w:rPr>
-                                    <w:rFonts w:asciiTheme="minorHAnsi" w:hAnsi="Calibri" w:cstheme="minorBidi"/>
-                                    <w:color w:val="000000" w:themeColor="text1"/>
-                                    <w:sz w:val="22"/>
-                                    <w:szCs w:val="22"/>
-                                    <w:lang w:val="en-US"/>
-                                  </w:rPr>
-                                  <w:t>, QM_N, QM_O, RAOES_N, RAOES</w:t>
-                                </w:r>
-                                <w:r>
-                                  <w:rPr>
-                                    <w:rFonts w:asciiTheme="minorHAnsi" w:hAnsi="Calibri" w:cstheme="minorBidi"/>
-                                    <w:color w:val="000000" w:themeColor="text1"/>
-                                    <w:sz w:val="22"/>
-                                    <w:szCs w:val="22"/>
-                                    <w:lang w:val="en-US"/>
-                                  </w:rPr>
-                                  <w:t xml:space="preserve">_O </w:t>
-                                </w:r>
-                              </w:p>
-                            </w:txbxContent>
-                          </wps:txbx>
-                          <wps:bodyPr wrap="square" rtlCol="0" anchor="t">
-                            <a:noAutofit/>
-                          </wps:bodyPr>
-                        </wps:wsp>
-                        <wps:wsp>
-                          <wps:cNvPr id="7" name="ZoneTexte 8"/>
-                          <wps:cNvSpPr txBox="1"/>
-                          <wps:spPr>
-                            <a:xfrm>
-                              <a:off x="674538" y="36734"/>
-                              <a:ext cx="2716362" cy="594866"/>
-                            </a:xfrm>
-                            <a:prstGeom prst="rect">
-                              <a:avLst/>
-                            </a:prstGeom>
-                            <a:solidFill>
-                              <a:schemeClr val="accent4">
-                                <a:lumMod val="40000"/>
-                                <a:lumOff val="60000"/>
-                              </a:schemeClr>
-                            </a:solidFill>
-                          </wps:spPr>
-                          <wps:style>
-                            <a:lnRef idx="0">
-                              <a:scrgbClr r="0" g="0" b="0"/>
-                            </a:lnRef>
-                            <a:fillRef idx="0">
-                              <a:scrgbClr r="0" g="0" b="0"/>
-                            </a:fillRef>
-                            <a:effectRef idx="0">
-                              <a:scrgbClr r="0" g="0" b="0"/>
-                            </a:effectRef>
-                            <a:fontRef idx="minor">
-                              <a:schemeClr val="tx1"/>
-                            </a:fontRef>
-                          </wps:style>
-                          <wps:txbx>
-                            <w:txbxContent>
-                              <w:p>
-                                <w:pPr>
-                                  <w:pStyle w:val="NormalWeb"/>
-                                  <w:spacing w:before="0" w:beforeAutospacing="0" w:after="0" w:afterAutospacing="0"/>
-                                  <w:rPr>
-                                    <w:lang w:val="en-US"/>
-                                  </w:rPr>
-                                </w:pPr>
-                                <w:r>
-                                  <w:rPr>
-                                    <w:rFonts w:asciiTheme="minorHAnsi" w:hAnsi="Calibri" w:cstheme="minorBidi"/>
-                                    <w:color w:val="000000" w:themeColor="text1"/>
-                                    <w:sz w:val="22"/>
-                                    <w:szCs w:val="22"/>
-                                    <w:lang w:val="en-US"/>
-                                  </w:rPr>
-                                  <w:t xml:space="preserve">Left to right: MSM_O, </w:t>
-                                </w:r>
-                                <w:proofErr w:type="spellStart"/>
-                                <w:r>
-                                  <w:rPr>
-                                    <w:rFonts w:asciiTheme="minorHAnsi" w:hAnsi="Calibri" w:cstheme="minorBidi"/>
-                                    <w:color w:val="000000" w:themeColor="text1"/>
-                                    <w:sz w:val="22"/>
-                                    <w:szCs w:val="22"/>
-                                    <w:lang w:val="en-US"/>
-                                  </w:rPr>
-                                  <w:t>MLite_O</w:t>
-                                </w:r>
-                                <w:proofErr w:type="spellEnd"/>
-                                <w:r>
-                                  <w:rPr>
-                                    <w:rFonts w:asciiTheme="minorHAnsi" w:hAnsi="Calibri" w:cstheme="minorBidi"/>
-                                    <w:color w:val="000000" w:themeColor="text1"/>
-                                    <w:sz w:val="22"/>
-                                    <w:szCs w:val="22"/>
-                                    <w:lang w:val="en-US"/>
-                                  </w:rPr>
-                                  <w:t xml:space="preserve">, EUML_O, </w:t>
-                                </w:r>
-                              </w:p>
-                              <w:p>
-                                <w:pPr>
-                                  <w:pStyle w:val="NormalWeb"/>
-                                  <w:spacing w:before="0" w:beforeAutospacing="0" w:after="0" w:afterAutospacing="0"/>
-                                  <w:rPr>
-                                    <w:lang w:val="en-US"/>
-                                  </w:rPr>
-                                </w:pPr>
-                                <w:proofErr w:type="spellStart"/>
-                                <w:r>
-                                  <w:rPr>
-                                    <w:rFonts w:asciiTheme="minorHAnsi" w:hAnsi="Calibri" w:cstheme="minorBidi"/>
-                                    <w:color w:val="000000" w:themeColor="text1"/>
-                                    <w:sz w:val="22"/>
-                                    <w:szCs w:val="22"/>
-                                    <w:lang w:val="en-US"/>
-                                  </w:rPr>
-                                  <w:t>Sine_N</w:t>
-                                </w:r>
-                                <w:proofErr w:type="spellEnd"/>
-                                <w:r>
-                                  <w:rPr>
-                                    <w:rFonts w:asciiTheme="minorHAnsi" w:hAnsi="Calibri" w:cstheme="minorBidi"/>
-                                    <w:color w:val="000000" w:themeColor="text1"/>
-                                    <w:sz w:val="22"/>
-                                    <w:szCs w:val="22"/>
-                                    <w:lang w:val="en-US"/>
-                                  </w:rPr>
-                                  <w:t xml:space="preserve">, </w:t>
-                                </w:r>
-                                <w:proofErr w:type="spellStart"/>
-                                <w:r>
-                                  <w:rPr>
-                                    <w:rFonts w:asciiTheme="minorHAnsi" w:hAnsi="Calibri" w:cstheme="minorBidi"/>
-                                    <w:color w:val="000000" w:themeColor="text1"/>
-                                    <w:sz w:val="22"/>
-                                    <w:szCs w:val="22"/>
-                                    <w:lang w:val="en-US"/>
-                                  </w:rPr>
-                                  <w:t>Sine_O</w:t>
-                                </w:r>
-                                <w:proofErr w:type="spellEnd"/>
-                                <w:r>
-                                  <w:rPr>
-                                    <w:rFonts w:asciiTheme="minorHAnsi" w:hAnsi="Calibri" w:cstheme="minorBidi"/>
-                                    <w:color w:val="000000" w:themeColor="text1"/>
-                                    <w:sz w:val="22"/>
-                                    <w:szCs w:val="22"/>
-                                    <w:lang w:val="en-US"/>
-                                  </w:rPr>
-                                  <w:t>, QM_O, RAOES_N, RAOES_</w:t>
-                                </w:r>
-                                <w:r>
-                                  <w:rPr>
-                                    <w:rFonts w:asciiTheme="minorHAnsi" w:hAnsi="Calibri" w:cstheme="minorBidi"/>
-                                    <w:color w:val="000000" w:themeColor="text1"/>
-                                    <w:sz w:val="22"/>
-                                    <w:szCs w:val="22"/>
-                                    <w:lang w:val="en-US"/>
-                                  </w:rPr>
-                                  <w:t xml:space="preserve">O </w:t>
-                                </w:r>
-                              </w:p>
-                            </w:txbxContent>
-                          </wps:txbx>
-                          <wps:bodyPr wrap="square" rtlCol="0" anchor="t">
-                            <a:noAutofit/>
-                          </wps:bodyPr>
-                        </wps:wsp>
                       </wpg:grpSp>
                       <wps:wsp>
-                        <wps:cNvPr id="3" name="ZoneTexte 11"/>
-                        <wps:cNvSpPr txBox="1"/>
+                        <wps:cNvPr id="22" name="Connecteur droit 22"/>
+                        <wps:cNvCnPr/>
                         <wps:spPr>
-                          <a:xfrm rot="16200000">
-                            <a:off x="-688181" y="1345405"/>
-                            <a:ext cx="1614487" cy="238125"/>
+                          <a:xfrm flipV="1">
+                            <a:off x="3023150" y="0"/>
+                            <a:ext cx="1" cy="3146150"/>
                           </a:xfrm>
-                          <a:prstGeom prst="rect">
+                          <a:prstGeom prst="line">
                             <a:avLst/>
                           </a:prstGeom>
-                          <a:solidFill>
-                            <a:schemeClr val="lt1"/>
-                          </a:solidFill>
-                          <a:ln w="9525" cmpd="sng">
-                            <a:noFill/>
+                          <a:ln>
+                            <a:prstDash val="dashDot"/>
                           </a:ln>
                         </wps:spPr>
                         <wps:style>
-                          <a:lnRef idx="0">
-                            <a:scrgbClr r="0" g="0" b="0"/>
+                          <a:lnRef idx="1">
+                            <a:schemeClr val="accent1"/>
                           </a:lnRef>
                           <a:fillRef idx="0">
-                            <a:scrgbClr r="0" g="0" b="0"/>
+                            <a:schemeClr val="accent1"/>
                           </a:fillRef>
                           <a:effectRef idx="0">
-                            <a:scrgbClr r="0" g="0" b="0"/>
+                            <a:schemeClr val="accent1"/>
                           </a:effectRef>
                           <a:fontRef idx="minor">
-                            <a:schemeClr val="dk1"/>
+                            <a:schemeClr val="tx1"/>
                           </a:fontRef>
                         </wps:style>
-                        <wps:txbx>
-                          <w:txbxContent>
-                            <w:p>
-                              <w:pPr>
-                                <w:pStyle w:val="NormalWeb"/>
-                                <w:spacing w:before="0" w:beforeAutospacing="0" w:after="0" w:afterAutospacing="0"/>
-                              </w:pPr>
-                              <w:proofErr w:type="spellStart"/>
-                              <w:proofErr w:type="gramStart"/>
-                              <w:r>
-                                <w:rPr>
-                                  <w:rFonts w:asciiTheme="minorHAnsi" w:hAnsi="Calibri" w:cstheme="minorBidi"/>
-                                  <w:color w:val="000000" w:themeColor="dark1"/>
-                                  <w:sz w:val="22"/>
-                                  <w:szCs w:val="22"/>
-                                </w:rPr>
-                                <w:t>execution</w:t>
-                              </w:r>
-                              <w:proofErr w:type="spellEnd"/>
-                              <w:proofErr w:type="gramEnd"/>
-                              <w:r>
-                                <w:rPr>
-                                  <w:rFonts w:asciiTheme="minorHAnsi" w:hAnsi="Calibri" w:cstheme="minorBidi"/>
-                                  <w:color w:val="000000" w:themeColor="dark1"/>
-                                  <w:sz w:val="22"/>
-                                  <w:szCs w:val="22"/>
-                                </w:rPr>
-                                <w:t xml:space="preserve"> time (ms)</w:t>
-                              </w:r>
-                            </w:p>
-                          </w:txbxContent>
-                        </wps:txbx>
-                        <wps:bodyPr wrap="square" rtlCol="0" anchor="t"/>
+                        <wps:bodyPr/>
                       </wps:wsp>
                     </wpg:wgp>
                   </a:graphicData>
                 </a:graphic>
-                <wp14:sizeRelH relativeFrom="margin">
-                  <wp14:pctWidth>0</wp14:pctWidth>
-                </wp14:sizeRelH>
-                <wp14:sizeRelV relativeFrom="margin">
-                  <wp14:pctHeight>0</wp14:pctHeight>
-                </wp14:sizeRelV>
               </wp:anchor>
             </w:drawing>
           </mc:Choice>
           <mc:Fallback>
             <w:pict>
-              <v:group w14:anchorId="25126130" id="Groupe 12" o:spid="_x0000_s1026" style="position:absolute;margin-left:-.35pt;margin-top:1.15pt;width:497.25pt;height:210.2pt;z-index:251659264;mso-position-horizontal-relative:margin;mso-width-relative:margin;mso-height-relative:margin" coordorigin=",367" coordsize="63150,37645" o:gfxdata="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">
-                <v:group id="Groupe 2" o:spid="_x0000_s1027" style="position:absolute;left:1952;top:367;width:61198;height:37646" coordorigin="1952,367" coordsize="61198,37645" o:gfxdata="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">
-                  <v:shapetype id="_x0000_t75" coordsize="21600,21600" o:spt="75" o:preferrelative="t" path="m@4@5l@4@11@9@11@9@5xe" filled="f" stroked="f">
-                    <v:stroke joinstyle="miter"/>
-                    <v:formulas>
-                      <v:f eqn="if lineDrawn pixelLineWidth 0"/>
-                      <v:f eqn="sum @0 1 0"/>
-                      <v:f eqn="sum 0 0 @1"/>
-                      <v:f eqn="prod @2 1 2"/>
-                      <v:f eqn="prod @3 21600 pixelWidth"/>
-                      <v:f eqn="prod @3 21600 pixelHeight"/>
-                      <v:f eqn="sum @0 0 1"/>
-                      <v:f eqn="prod @6 1 2"/>
-                      <v:f eqn="prod @7 21600 pixelWidth"/>
-                      <v:f eqn="sum @8 21600 0"/>
-                      <v:f eqn="prod @7 21600 pixelHeight"/>
-                      <v:f eqn="sum @10 21600 0"/>
-                    </v:formulas>
-                    <v:path o:extrusionok="f" gradientshapeok="t" o:connecttype="rect"/>
-                    <o:lock v:ext="edit" aspectratio="t"/>
-                  </v:shapetype>
-                  <v:shape id="Chart 2" o:spid="_x0000_s1028" type="#_x0000_t75" style="position:absolute;left:1950;top:539;width:60473;height:37477;visibility:visible" o:gfxdata="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">
-                    <v:imagedata r:id="rId5" o:title=""/>
-                    <o:lock v:ext="edit" aspectratio="f"/>
-                  </v:shape>
-                  <v:group id="Groupe 5" o:spid="_x0000_s1029" style="position:absolute;left:16364;top:32372;width:12949;height:3242" coordorigin="16364,32372" coordsize="12948,3242" o:gfxdata="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">
-                    <v:rect id="Rectangle 11" o:spid="_x0000_s1030" style="position:absolute;left:16364;top:33718;width:911;height:828;visibility:visible;mso-wrap-style:square;v-text-anchor:top" o:gfxdata="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" fillcolor="#d8d8d8 [2732]" strokecolor="#1f4d78 [1604]" strokeweight="1pt"/>
-                    <v:shapetype id="_x0000_t202" coordsize="21600,21600" o:spt="202" path="m,l,21600r21600,l21600,xe">
-                      <v:stroke joinstyle="miter"/>
-                      <v:path gradientshapeok="t" o:connecttype="rect"/>
-                    </v:shapetype>
-                    <v:shape id="ZoneTexte 4" o:spid="_x0000_s1031" type="#_x0000_t202" style="position:absolute;left:16943;top:32372;width:12370;height:3242;visibility:visible;mso-wrap-style:square;v-text-anchor:top" o:gfxdata="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" filled="f" stroked="f">
-                      <v:textbox>
+              <v:group w14:anchorId="64B56897" id="Groupe 6" o:spid="_x0000_s1029" style="position:absolute;margin-left:0;margin-top:0;width:476.1pt;height:294.8pt;z-index:251661312" coordsize="60463,37441" o:gfxdata="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">
+                <v:shapetype id="_x0000_t75" coordsize="21600,21600" o:spt="75" o:preferrelative="t" path="m@4@5l@4@11@9@11@9@5xe" filled="f" stroked="f">
+                  <v:stroke joinstyle="miter"/>
+                  <v:formulas>
+                    <v:f eqn="if lineDrawn pixelLineWidth 0"/>
+                    <v:f eqn="sum @0 1 0"/>
+                    <v:f eqn="sum 0 0 @1"/>
+                    <v:f eqn="prod @2 1 2"/>
+                    <v:f eqn="prod @3 21600 pixelWidth"/>
+                    <v:f eqn="prod @3 21600 pixelHeight"/>
+                    <v:f eqn="sum @0 0 1"/>
+                    <v:f eqn="prod @6 1 2"/>
+                    <v:f eqn="prod @7 21600 pixelWidth"/>
+                    <v:f eqn="sum @8 21600 0"/>
+                    <v:f eqn="prod @7 21600 pixelHeight"/>
+                    <v:f eqn="sum @10 21600 0"/>
+                  </v:formulas>
+                  <v:path o:extrusionok="f" gradientshapeok="t" o:connecttype="rect"/>
+                  <o:lock v:ext="edit" aspectratio="t"/>
+                </v:shapetype>
+                <v:shape id="Chart 2" o:spid="_x0000_s1030" type="#_x0000_t75" style="position:absolute;width:60472;height:37490;visibility:visible" o:gfxdata="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">
+                  <v:imagedata r:id="rId5" o:title=""/>
+                  <o:lock v:ext="edit" aspectratio="f"/>
+                </v:shape>
+                <v:group id="Groupe 15" o:spid="_x0000_s1031" style="position:absolute;left:4224;top:31708;width:32316;height:2656" coordorigin="4224,31708" coordsize="32316,2655" o:gfxdata="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">
+                  <v:group id="Groupe 16" o:spid="_x0000_s1032" style="position:absolute;left:4224;top:31708;width:13197;height:2622" coordorigin="4224,31708" coordsize="13197,2622" o:gfxdata="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">
+                    <v:rect id="Rectangle 17" o:spid="_x0000_s1033" style="position:absolute;left:4224;top:32621;width:911;height:828;visibility:visible;mso-wrap-style:square;v-text-anchor:top" o:gfxdata="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" fillcolor="#d8d8d8 [2732]" strokecolor="#1f4d78 [1604]" strokeweight="1pt"/>
+                    <v:shape id="ZoneTexte 10" o:spid="_x0000_s1034" type="#_x0000_t202" style="position:absolute;left:5051;top:31708;width:12370;height:2622;visibility:visible;mso-wrap-style:none;v-text-anchor:top" o:gfxdata="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" filled="f" stroked="f">
+                      <v:textbox style="mso-fit-shape-to-text:t">
                         <w:txbxContent>
                           <w:p>
                             <w:pPr>
@@ -685,10 +1115,10 @@
                       </v:textbox>
                     </v:shape>
                   </v:group>
-                  <v:group id="Groupe 6" o:spid="_x0000_s1032" style="position:absolute;left:16302;top:34304;width:15221;height:3440" coordorigin="16302,34304" coordsize="15221,3439" o:gfxdata="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">
-                    <v:rect id="Rectangle 9" o:spid="_x0000_s1033" style="position:absolute;left:16302;top:35703;width:911;height:828;visibility:visible;mso-wrap-style:square;v-text-anchor:top" o:gfxdata="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" filled="f" strokecolor="#1f4d78 [1604]" strokeweight="1pt"/>
-                    <v:shape id="ZoneTexte 7" o:spid="_x0000_s1034" type="#_x0000_t202" style="position:absolute;left:16880;top:34304;width:14643;height:3440;visibility:visible;mso-wrap-style:square;v-text-anchor:top" o:gfxdata="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" filled="f" stroked="f">
-                      <v:textbox>
+                  <v:group id="Groupe 19" o:spid="_x0000_s1035" style="position:absolute;left:21485;top:31741;width:15055;height:2623" coordorigin="21485,31741" coordsize="15055,2622" o:gfxdata="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">
+                    <v:rect id="Rectangle 20" o:spid="_x0000_s1036" style="position:absolute;left:21485;top:32654;width:911;height:828;visibility:visible;mso-wrap-style:square;v-text-anchor:top" o:gfxdata="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" filled="f" strokecolor="#1f4d78 [1604]" strokeweight="1pt"/>
+                    <v:shape id="ZoneTexte 15" o:spid="_x0000_s1037" type="#_x0000_t202" style="position:absolute;left:21897;top:31741;width:14643;height:2623;visibility:visible;mso-wrap-style:none;v-text-anchor:top" o:gfxdata="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" filled="f" stroked="f">
+                      <v:textbox style="mso-fit-shape-to-text:t">
                         <w:txbxContent>
                           <w:p>
                             <w:pPr>
@@ -709,268 +1139,15 @@
                       </v:textbox>
                     </v:shape>
                   </v:group>
-                  <v:shape id="ZoneTexte 9" o:spid="_x0000_s1035" type="#_x0000_t202" style="position:absolute;left:30575;top:6447;width:32575;height:5909;visibility:visible;mso-wrap-style:square;v-text-anchor:top" o:gfxdata="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" fillcolor="#ffe599 [1303]" stroked="f">
-                    <v:textbox>
-                      <w:txbxContent>
-                        <w:p>
-                          <w:pPr>
-                            <w:pStyle w:val="NormalWeb"/>
-                            <w:spacing w:before="0" w:beforeAutospacing="0" w:after="0" w:afterAutospacing="0"/>
-                            <w:rPr>
-                              <w:lang w:val="en-US"/>
-                            </w:rPr>
-                          </w:pPr>
-                          <w:r>
-                            <w:rPr>
-                              <w:rFonts w:asciiTheme="minorHAnsi" w:hAnsi="Calibri" w:cstheme="minorBidi"/>
-                              <w:color w:val="000000" w:themeColor="text1"/>
-                              <w:sz w:val="22"/>
-                              <w:szCs w:val="22"/>
-                              <w:lang w:val="en-US"/>
-                            </w:rPr>
-                            <w:t xml:space="preserve">Left to right: MSM_O, </w:t>
-                          </w:r>
-                          <w:proofErr w:type="spellStart"/>
-                          <w:r>
-                            <w:rPr>
-                              <w:rFonts w:asciiTheme="minorHAnsi" w:hAnsi="Calibri" w:cstheme="minorBidi"/>
-                              <w:color w:val="000000" w:themeColor="text1"/>
-                              <w:sz w:val="22"/>
-                              <w:szCs w:val="22"/>
-                              <w:lang w:val="en-US"/>
-                            </w:rPr>
-                            <w:t>MLite_O</w:t>
-                          </w:r>
-                          <w:proofErr w:type="spellEnd"/>
-                          <w:r>
-                            <w:rPr>
-                              <w:rFonts w:asciiTheme="minorHAnsi" w:hAnsi="Calibri" w:cstheme="minorBidi"/>
-                              <w:color w:val="000000" w:themeColor="text1"/>
-                              <w:sz w:val="22"/>
-                              <w:szCs w:val="22"/>
-                              <w:lang w:val="en-US"/>
-                            </w:rPr>
-                            <w:t xml:space="preserve">, EUML_O, </w:t>
-                          </w:r>
-                        </w:p>
-                        <w:p>
-                          <w:pPr>
-                            <w:pStyle w:val="NormalWeb"/>
-                            <w:spacing w:before="0" w:beforeAutospacing="0" w:after="0" w:afterAutospacing="0"/>
-                            <w:rPr>
-                              <w:lang w:val="en-US"/>
-                            </w:rPr>
-                          </w:pPr>
-                          <w:proofErr w:type="spellStart"/>
-                          <w:r>
-                            <w:rPr>
-                              <w:rFonts w:asciiTheme="minorHAnsi" w:hAnsi="Calibri" w:cstheme="minorBidi"/>
-                              <w:color w:val="000000" w:themeColor="text1"/>
-                              <w:sz w:val="22"/>
-                              <w:szCs w:val="22"/>
-                              <w:lang w:val="en-US"/>
-                            </w:rPr>
-                            <w:t>Sine_N</w:t>
-                          </w:r>
-                          <w:proofErr w:type="spellEnd"/>
-                          <w:r>
-                            <w:rPr>
-                              <w:rFonts w:asciiTheme="minorHAnsi" w:hAnsi="Calibri" w:cstheme="minorBidi"/>
-                              <w:color w:val="000000" w:themeColor="text1"/>
-                              <w:sz w:val="22"/>
-                              <w:szCs w:val="22"/>
-                              <w:lang w:val="en-US"/>
-                            </w:rPr>
-                            <w:t xml:space="preserve">, </w:t>
-                          </w:r>
-                          <w:proofErr w:type="spellStart"/>
-                          <w:r>
-                            <w:rPr>
-                              <w:rFonts w:asciiTheme="minorHAnsi" w:hAnsi="Calibri" w:cstheme="minorBidi"/>
-                              <w:color w:val="000000" w:themeColor="text1"/>
-                              <w:sz w:val="22"/>
-                              <w:szCs w:val="22"/>
-                              <w:lang w:val="en-US"/>
-                            </w:rPr>
-                            <w:t>Sine_O</w:t>
-                          </w:r>
-                          <w:proofErr w:type="spellEnd"/>
-                          <w:r>
-                            <w:rPr>
-                              <w:rFonts w:asciiTheme="minorHAnsi" w:hAnsi="Calibri" w:cstheme="minorBidi"/>
-                              <w:color w:val="000000" w:themeColor="text1"/>
-                              <w:sz w:val="22"/>
-                              <w:szCs w:val="22"/>
-                              <w:lang w:val="en-US"/>
-                            </w:rPr>
-                            <w:t>, QM_N, QM_O, RAOES_N, RAOES</w:t>
-                          </w:r>
-                          <w:r>
-                            <w:rPr>
-                              <w:rFonts w:asciiTheme="minorHAnsi" w:hAnsi="Calibri" w:cstheme="minorBidi"/>
-                              <w:color w:val="000000" w:themeColor="text1"/>
-                              <w:sz w:val="22"/>
-                              <w:szCs w:val="22"/>
-                              <w:lang w:val="en-US"/>
-                            </w:rPr>
-                            <w:t xml:space="preserve">_O </w:t>
-                          </w:r>
-                        </w:p>
-                      </w:txbxContent>
-                    </v:textbox>
-                  </v:shape>
-                  <v:shape id="ZoneTexte 8" o:spid="_x0000_s1036" type="#_x0000_t202" style="position:absolute;left:6745;top:367;width:27164;height:5949;visibility:visible;mso-wrap-style:square;v-text-anchor:top" o:gfxdata="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" fillcolor="#ffe599 [1303]" stroked="f">
-                    <v:textbox>
-                      <w:txbxContent>
-                        <w:p>
-                          <w:pPr>
-                            <w:pStyle w:val="NormalWeb"/>
-                            <w:spacing w:before="0" w:beforeAutospacing="0" w:after="0" w:afterAutospacing="0"/>
-                            <w:rPr>
-                              <w:lang w:val="en-US"/>
-                            </w:rPr>
-                          </w:pPr>
-                          <w:r>
-                            <w:rPr>
-                              <w:rFonts w:asciiTheme="minorHAnsi" w:hAnsi="Calibri" w:cstheme="minorBidi"/>
-                              <w:color w:val="000000" w:themeColor="text1"/>
-                              <w:sz w:val="22"/>
-                              <w:szCs w:val="22"/>
-                              <w:lang w:val="en-US"/>
-                            </w:rPr>
-                            <w:t xml:space="preserve">Left to right: MSM_O, </w:t>
-                          </w:r>
-                          <w:proofErr w:type="spellStart"/>
-                          <w:r>
-                            <w:rPr>
-                              <w:rFonts w:asciiTheme="minorHAnsi" w:hAnsi="Calibri" w:cstheme="minorBidi"/>
-                              <w:color w:val="000000" w:themeColor="text1"/>
-                              <w:sz w:val="22"/>
-                              <w:szCs w:val="22"/>
-                              <w:lang w:val="en-US"/>
-                            </w:rPr>
-                            <w:t>MLite_O</w:t>
-                          </w:r>
-                          <w:proofErr w:type="spellEnd"/>
-                          <w:r>
-                            <w:rPr>
-                              <w:rFonts w:asciiTheme="minorHAnsi" w:hAnsi="Calibri" w:cstheme="minorBidi"/>
-                              <w:color w:val="000000" w:themeColor="text1"/>
-                              <w:sz w:val="22"/>
-                              <w:szCs w:val="22"/>
-                              <w:lang w:val="en-US"/>
-                            </w:rPr>
-                            <w:t xml:space="preserve">, EUML_O, </w:t>
-                          </w:r>
-                        </w:p>
-                        <w:p>
-                          <w:pPr>
-                            <w:pStyle w:val="NormalWeb"/>
-                            <w:spacing w:before="0" w:beforeAutospacing="0" w:after="0" w:afterAutospacing="0"/>
-                            <w:rPr>
-                              <w:lang w:val="en-US"/>
-                            </w:rPr>
-                          </w:pPr>
-                          <w:proofErr w:type="spellStart"/>
-                          <w:r>
-                            <w:rPr>
-                              <w:rFonts w:asciiTheme="minorHAnsi" w:hAnsi="Calibri" w:cstheme="minorBidi"/>
-                              <w:color w:val="000000" w:themeColor="text1"/>
-                              <w:sz w:val="22"/>
-                              <w:szCs w:val="22"/>
-                              <w:lang w:val="en-US"/>
-                            </w:rPr>
-                            <w:t>Sine_N</w:t>
-                          </w:r>
-                          <w:proofErr w:type="spellEnd"/>
-                          <w:r>
-                            <w:rPr>
-                              <w:rFonts w:asciiTheme="minorHAnsi" w:hAnsi="Calibri" w:cstheme="minorBidi"/>
-                              <w:color w:val="000000" w:themeColor="text1"/>
-                              <w:sz w:val="22"/>
-                              <w:szCs w:val="22"/>
-                              <w:lang w:val="en-US"/>
-                            </w:rPr>
-                            <w:t xml:space="preserve">, </w:t>
-                          </w:r>
-                          <w:proofErr w:type="spellStart"/>
-                          <w:r>
-                            <w:rPr>
-                              <w:rFonts w:asciiTheme="minorHAnsi" w:hAnsi="Calibri" w:cstheme="minorBidi"/>
-                              <w:color w:val="000000" w:themeColor="text1"/>
-                              <w:sz w:val="22"/>
-                              <w:szCs w:val="22"/>
-                              <w:lang w:val="en-US"/>
-                            </w:rPr>
-                            <w:t>Sine_O</w:t>
-                          </w:r>
-                          <w:proofErr w:type="spellEnd"/>
-                          <w:r>
-                            <w:rPr>
-                              <w:rFonts w:asciiTheme="minorHAnsi" w:hAnsi="Calibri" w:cstheme="minorBidi"/>
-                              <w:color w:val="000000" w:themeColor="text1"/>
-                              <w:sz w:val="22"/>
-                              <w:szCs w:val="22"/>
-                              <w:lang w:val="en-US"/>
-                            </w:rPr>
-                            <w:t>, QM_O, RAOES_N, RAOES_</w:t>
-                          </w:r>
-                          <w:r>
-                            <w:rPr>
-                              <w:rFonts w:asciiTheme="minorHAnsi" w:hAnsi="Calibri" w:cstheme="minorBidi"/>
-                              <w:color w:val="000000" w:themeColor="text1"/>
-                              <w:sz w:val="22"/>
-                              <w:szCs w:val="22"/>
-                              <w:lang w:val="en-US"/>
-                            </w:rPr>
-                            <w:t xml:space="preserve">O </w:t>
-                          </w:r>
-                        </w:p>
-                      </w:txbxContent>
-                    </v:textbox>
-                  </v:shape>
                 </v:group>
-                <v:shape id="ZoneTexte 11" o:spid="_x0000_s1037" type="#_x0000_t202" style="position:absolute;left:-6882;top:13454;width:16145;height:2381;rotation:-90;visibility:visible;mso-wrap-style:square;v-text-anchor:top" o:gfxdata="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" fillcolor="white [3201]" stroked="f">
-                  <v:textbox>
-                    <w:txbxContent>
-                      <w:p>
-                        <w:pPr>
-                          <w:pStyle w:val="NormalWeb"/>
-                          <w:spacing w:before="0" w:beforeAutospacing="0" w:after="0" w:afterAutospacing="0"/>
-                        </w:pPr>
-                        <w:proofErr w:type="spellStart"/>
-                        <w:proofErr w:type="gramStart"/>
-                        <w:r>
-                          <w:rPr>
-                            <w:rFonts w:asciiTheme="minorHAnsi" w:hAnsi="Calibri" w:cstheme="minorBidi"/>
-                            <w:color w:val="000000" w:themeColor="dark1"/>
-                            <w:sz w:val="22"/>
-                            <w:szCs w:val="22"/>
-                          </w:rPr>
-                          <w:t>execution</w:t>
-                        </w:r>
-                        <w:proofErr w:type="spellEnd"/>
-                        <w:proofErr w:type="gramEnd"/>
-                        <w:r>
-                          <w:rPr>
-                            <w:rFonts w:asciiTheme="minorHAnsi" w:hAnsi="Calibri" w:cstheme="minorBidi"/>
-                            <w:color w:val="000000" w:themeColor="dark1"/>
-                            <w:sz w:val="22"/>
-                            <w:szCs w:val="22"/>
-                          </w:rPr>
-                          <w:t xml:space="preserve"> time (ms)</w:t>
-                        </w:r>
-                      </w:p>
-                    </w:txbxContent>
-                  </v:textbox>
-                </v:shape>
-                <w10:wrap anchorx="margin"/>
+                <v:line id="Connecteur droit 22" o:spid="_x0000_s1038" style="position:absolute;flip:y;visibility:visible;mso-wrap-style:square" from="30231,0" to="30231,31461" o:connectortype="straight" o:gfxdata="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" strokecolor="#5b9bd5 [3204]" strokeweight=".5pt">
+                  <v:stroke dashstyle="dashDot" joinstyle="miter"/>
+                </v:line>
               </v:group>
             </w:pict>
           </mc:Fallback>
         </mc:AlternateContent>
       </w:r>
-      <w:bookmarkEnd w:id="0"/>
     </w:p>
     <w:sectPr>
       <w:pgSz w:w="12240" w:h="15840"/>
@@ -1486,55 +1663,55 @@
                   <c:formatCode>General</c:formatCode>
                   <c:ptCount val="17"/>
                   <c:pt idx="0">
-                    <c:v>11.25</c:v>
+                    <c:v>31.75</c:v>
                   </c:pt>
                   <c:pt idx="1">
-                    <c:v>39.5</c:v>
+                    <c:v>25.25</c:v>
                   </c:pt>
                   <c:pt idx="2">
-                    <c:v>33.25</c:v>
+                    <c:v>50.25</c:v>
                   </c:pt>
                   <c:pt idx="3">
-                    <c:v>6</c:v>
+                    <c:v>60.25</c:v>
                   </c:pt>
                   <c:pt idx="4">
-                    <c:v>6</c:v>
+                    <c:v>52.5</c:v>
                   </c:pt>
                   <c:pt idx="5">
-                    <c:v>20</c:v>
+                    <c:v>49</c:v>
                   </c:pt>
                   <c:pt idx="6">
-                    <c:v>7.25</c:v>
+                    <c:v>50.75</c:v>
                   </c:pt>
                   <c:pt idx="7">
-                    <c:v>5</c:v>
+                    <c:v>12.25</c:v>
                   </c:pt>
                   <c:pt idx="8">
-                    <c:v>6</c:v>
+                    <c:v>21.75</c:v>
                   </c:pt>
                   <c:pt idx="9">
-                    <c:v>30.5</c:v>
+                    <c:v>8.5</c:v>
                   </c:pt>
                   <c:pt idx="10">
-                    <c:v>48</c:v>
+                    <c:v>23.25</c:v>
                   </c:pt>
                   <c:pt idx="11">
-                    <c:v>4.25</c:v>
+                    <c:v>21</c:v>
                   </c:pt>
                   <c:pt idx="12">
-                    <c:v>5.25</c:v>
+                    <c:v>29</c:v>
                   </c:pt>
                   <c:pt idx="13">
-                    <c:v>17.25</c:v>
+                    <c:v>56.25</c:v>
                   </c:pt>
                   <c:pt idx="14">
-                    <c:v>10</c:v>
+                    <c:v>16.25</c:v>
                   </c:pt>
                   <c:pt idx="15">
-                    <c:v>9.25</c:v>
+                    <c:v>56.75</c:v>
                   </c:pt>
                   <c:pt idx="16">
-                    <c:v>0.15749999999999997</c:v>
+                    <c:v>14.5</c:v>
                   </c:pt>
                 </c:numCache>
               </c:numRef>
@@ -1564,55 +1741,55 @@
                 <c:formatCode>General</c:formatCode>
                 <c:ptCount val="17"/>
                 <c:pt idx="0">
-                  <c:v>61.25</c:v>
+                  <c:v>175.75</c:v>
                 </c:pt>
                 <c:pt idx="1">
-                  <c:v>63.5</c:v>
+                  <c:v>147.25</c:v>
                 </c:pt>
                 <c:pt idx="2">
-                  <c:v>88.25</c:v>
+                  <c:v>136.25</c:v>
                 </c:pt>
                 <c:pt idx="3">
-                  <c:v>129</c:v>
+                  <c:v>301.25</c:v>
                 </c:pt>
                 <c:pt idx="4">
-                  <c:v>76</c:v>
+                  <c:v>200.5</c:v>
                 </c:pt>
                 <c:pt idx="5">
-                  <c:v>217</c:v>
+                  <c:v>357</c:v>
                 </c:pt>
                 <c:pt idx="6">
-                  <c:v>99.25</c:v>
+                  <c:v>409.75</c:v>
                 </c:pt>
                 <c:pt idx="7">
-                  <c:v>20</c:v>
+                  <c:v>104.25</c:v>
                 </c:pt>
                 <c:pt idx="8">
-                  <c:v>44</c:v>
+                  <c:v>149.75</c:v>
                 </c:pt>
                 <c:pt idx="9">
-                  <c:v>51.5</c:v>
+                  <c:v>66.5</c:v>
                 </c:pt>
                 <c:pt idx="10">
-                  <c:v>69</c:v>
+                  <c:v>114.25</c:v>
                 </c:pt>
                 <c:pt idx="11">
-                  <c:v>91.25</c:v>
+                  <c:v>155</c:v>
                 </c:pt>
                 <c:pt idx="12">
-                  <c:v>78.25</c:v>
+                  <c:v>148</c:v>
                 </c:pt>
                 <c:pt idx="13">
-                  <c:v>139.25</c:v>
+                  <c:v>202.25</c:v>
                 </c:pt>
                 <c:pt idx="14">
-                  <c:v>91</c:v>
+                  <c:v>173.25</c:v>
                 </c:pt>
                 <c:pt idx="15">
-                  <c:v>31.25</c:v>
+                  <c:v>214.75</c:v>
                 </c:pt>
                 <c:pt idx="16">
-                  <c:v>0.60275000000000001</c:v>
+                  <c:v>79.5</c:v>
                 </c:pt>
               </c:numCache>
             </c:numRef>
@@ -1802,55 +1979,55 @@
                 <c:formatCode>General</c:formatCode>
                 <c:ptCount val="17"/>
                 <c:pt idx="0">
-                  <c:v>6.25</c:v>
+                  <c:v>74.25</c:v>
                 </c:pt>
                 <c:pt idx="1">
+                  <c:v>18.25</c:v>
+                </c:pt>
+                <c:pt idx="2">
+                  <c:v>47.75</c:v>
+                </c:pt>
+                <c:pt idx="3">
+                  <c:v>101.75</c:v>
+                </c:pt>
+                <c:pt idx="4">
+                  <c:v>33.5</c:v>
+                </c:pt>
+                <c:pt idx="5">
+                  <c:v>64</c:v>
+                </c:pt>
+                <c:pt idx="6">
+                  <c:v>43.75</c:v>
+                </c:pt>
+                <c:pt idx="7">
+                  <c:v>15.75</c:v>
+                </c:pt>
+                <c:pt idx="8">
+                  <c:v>18.75</c:v>
+                </c:pt>
+                <c:pt idx="9">
+                  <c:v>5.5</c:v>
+                </c:pt>
+                <c:pt idx="10">
+                  <c:v>11.25</c:v>
+                </c:pt>
+                <c:pt idx="11">
+                  <c:v>12</c:v>
+                </c:pt>
+                <c:pt idx="12">
                   <c:v>20.5</c:v>
                 </c:pt>
-                <c:pt idx="2">
-                  <c:v>22.75</c:v>
-                </c:pt>
-                <c:pt idx="3">
-                  <c:v>7</c:v>
-                </c:pt>
-                <c:pt idx="4">
-                  <c:v>2.5</c:v>
-                </c:pt>
-                <c:pt idx="5">
-                  <c:v>7</c:v>
-                </c:pt>
-                <c:pt idx="6">
-                  <c:v>5.75</c:v>
-                </c:pt>
-                <c:pt idx="7">
-                  <c:v>2.5</c:v>
-                </c:pt>
-                <c:pt idx="8">
-                  <c:v>3</c:v>
-                </c:pt>
-                <c:pt idx="9">
-                  <c:v>18.5</c:v>
-                </c:pt>
-                <c:pt idx="10">
-                  <c:v>21</c:v>
-                </c:pt>
-                <c:pt idx="11">
-                  <c:v>4.75</c:v>
-                </c:pt>
-                <c:pt idx="12">
-                  <c:v>6.75</c:v>
-                </c:pt>
                 <c:pt idx="13">
-                  <c:v>6.25</c:v>
+                  <c:v>33.25</c:v>
                 </c:pt>
                 <c:pt idx="14">
-                  <c:v>3</c:v>
+                  <c:v>7.25</c:v>
                 </c:pt>
                 <c:pt idx="15">
-                  <c:v>5.25</c:v>
+                  <c:v>42.75</c:v>
                 </c:pt>
                 <c:pt idx="16">
-                  <c:v>2.7750000000000052E-2</c:v>
+                  <c:v>15.5</c:v>
                 </c:pt>
               </c:numCache>
             </c:numRef>
@@ -2035,55 +2212,55 @@
                   <c:formatCode>General</c:formatCode>
                   <c:ptCount val="17"/>
                   <c:pt idx="0">
-                    <c:v>23.625</c:v>
+                    <c:v>108.25</c:v>
                   </c:pt>
                   <c:pt idx="1">
-                    <c:v>48.75</c:v>
+                    <c:v>59.625</c:v>
                   </c:pt>
                   <c:pt idx="2">
-                    <c:v>51.25</c:v>
+                    <c:v>87.75</c:v>
                   </c:pt>
                   <c:pt idx="3">
-                    <c:v>23.25</c:v>
+                    <c:v>63</c:v>
                   </c:pt>
                   <c:pt idx="4">
-                    <c:v>10.125</c:v>
+                    <c:v>98.25</c:v>
                   </c:pt>
                   <c:pt idx="5">
+                    <c:v>133</c:v>
+                  </c:pt>
+                  <c:pt idx="6">
+                    <c:v>81</c:v>
+                  </c:pt>
+                  <c:pt idx="7">
+                    <c:v>73.5</c:v>
+                  </c:pt>
+                  <c:pt idx="8">
+                    <c:v>64.875</c:v>
+                  </c:pt>
+                  <c:pt idx="9">
                     <c:v>25.5</c:v>
                   </c:pt>
-                  <c:pt idx="6">
-                    <c:v>14.25</c:v>
-                  </c:pt>
-                  <c:pt idx="7">
-                    <c:v>12.75</c:v>
-                  </c:pt>
-                  <c:pt idx="8">
-                    <c:v>8</c:v>
-                  </c:pt>
-                  <c:pt idx="9">
-                    <c:v>14.5</c:v>
-                  </c:pt>
                   <c:pt idx="10">
+                    <c:v>40.125</c:v>
+                  </c:pt>
+                  <c:pt idx="11">
+                    <c:v>74.625</c:v>
+                  </c:pt>
+                  <c:pt idx="12">
+                    <c:v>43.125</c:v>
+                  </c:pt>
+                  <c:pt idx="13">
+                    <c:v>120</c:v>
+                  </c:pt>
+                  <c:pt idx="14">
+                    <c:v>31.5</c:v>
+                  </c:pt>
+                  <c:pt idx="15">
+                    <c:v>133</c:v>
+                  </c:pt>
+                  <c:pt idx="16">
                     <c:v>51.75</c:v>
-                  </c:pt>
-                  <c:pt idx="11">
-                    <c:v>18</c:v>
-                  </c:pt>
-                  <c:pt idx="12">
-                    <c:v>16.875</c:v>
-                  </c:pt>
-                  <c:pt idx="13">
-                    <c:v>18.375</c:v>
-                  </c:pt>
-                  <c:pt idx="14">
-                    <c:v>19.125</c:v>
-                  </c:pt>
-                  <c:pt idx="15">
-                    <c:v>13</c:v>
-                  </c:pt>
-                  <c:pt idx="16">
-                    <c:v>0.15749999999999997</c:v>
                   </c:pt>
                 </c:numCache>
               </c:numRef>
@@ -2113,55 +2290,55 @@
                 <c:formatCode>General</c:formatCode>
                 <c:ptCount val="17"/>
                 <c:pt idx="0">
-                  <c:v>9.5</c:v>
+                  <c:v>54.75</c:v>
                 </c:pt>
                 <c:pt idx="1">
-                  <c:v>12</c:v>
+                  <c:v>21.5</c:v>
                 </c:pt>
                 <c:pt idx="2">
-                  <c:v>17.75</c:v>
+                  <c:v>51.25</c:v>
                 </c:pt>
                 <c:pt idx="3">
-                  <c:v>12.75</c:v>
+                  <c:v>66</c:v>
                 </c:pt>
                 <c:pt idx="4">
-                  <c:v>4.25</c:v>
+                  <c:v>32</c:v>
                 </c:pt>
                 <c:pt idx="5">
-                  <c:v>10</c:v>
+                  <c:v>103</c:v>
                 </c:pt>
                 <c:pt idx="6">
-                  <c:v>8.75</c:v>
+                  <c:v>10.25</c:v>
                 </c:pt>
                 <c:pt idx="7">
-                  <c:v>7.75</c:v>
+                  <c:v>33.25</c:v>
                 </c:pt>
                 <c:pt idx="8">
-                  <c:v>3</c:v>
+                  <c:v>24.5</c:v>
                 </c:pt>
                 <c:pt idx="9">
-                  <c:v>10.5</c:v>
+                  <c:v>11.5</c:v>
                 </c:pt>
                 <c:pt idx="10">
-                  <c:v>13.5</c:v>
+                  <c:v>15.5</c:v>
                 </c:pt>
                 <c:pt idx="11">
-                  <c:v>7.25</c:v>
+                  <c:v>37.75</c:v>
                 </c:pt>
                 <c:pt idx="12">
-                  <c:v>4.5</c:v>
+                  <c:v>8.25</c:v>
                 </c:pt>
                 <c:pt idx="13">
-                  <c:v>6</c:v>
+                  <c:v>46.75</c:v>
                 </c:pt>
                 <c:pt idx="14">
-                  <c:v>9.75</c:v>
+                  <c:v>14</c:v>
                 </c:pt>
                 <c:pt idx="15">
-                  <c:v>5.5</c:v>
+                  <c:v>51.5</c:v>
                 </c:pt>
                 <c:pt idx="16">
-                  <c:v>7.724999999999993E-2</c:v>
+                  <c:v>19</c:v>
                 </c:pt>
               </c:numCache>
             </c:numRef>
@@ -2177,8 +2354,8 @@
         </c:dLbls>
         <c:gapWidth val="150"/>
         <c:overlap val="100"/>
-        <c:axId val="302298064"/>
-        <c:axId val="302297672"/>
+        <c:axId val="643042920"/>
+        <c:axId val="643042528"/>
       </c:barChart>
       <c:lineChart>
         <c:grouping val="standard"/>
@@ -2271,7 +2448,7 @@
                   <c:v>#N/A</c:v>
                 </c:pt>
                 <c:pt idx="16">
-                  <c:v>0.30199999999999999</c:v>
+                  <c:v>#N/A</c:v>
                 </c:pt>
               </c:numCache>
             </c:numRef>
@@ -2318,10 +2495,10 @@
                 <c:formatCode>General</c:formatCode>
                 <c:ptCount val="17"/>
                 <c:pt idx="0">
-                  <c:v>107</c:v>
+                  <c:v>#N/A</c:v>
                 </c:pt>
                 <c:pt idx="1">
-                  <c:v>147</c:v>
+                  <c:v>262</c:v>
                 </c:pt>
                 <c:pt idx="2">
                   <c:v>#N/A</c:v>
@@ -2330,43 +2507,43 @@
                   <c:v>#N/A</c:v>
                 </c:pt>
                 <c:pt idx="4">
-                  <c:v>98</c:v>
+                  <c:v>401</c:v>
                 </c:pt>
                 <c:pt idx="5">
-                  <c:v>271</c:v>
+                  <c:v>#N/A</c:v>
                 </c:pt>
                 <c:pt idx="6">
+                  <c:v>606</c:v>
+                </c:pt>
+                <c:pt idx="7">
+                  <c:v>355</c:v>
+                </c:pt>
+                <c:pt idx="8">
+                  <c:v>277</c:v>
+                </c:pt>
+                <c:pt idx="9">
+                  <c:v>159</c:v>
+                </c:pt>
+                <c:pt idx="10">
+                  <c:v>272</c:v>
+                </c:pt>
+                <c:pt idx="11">
+                  <c:v>385</c:v>
+                </c:pt>
+                <c:pt idx="12">
+                  <c:v>267</c:v>
+                </c:pt>
+                <c:pt idx="13">
+                  <c:v>498</c:v>
+                </c:pt>
+                <c:pt idx="14">
                   <c:v>#N/A</c:v>
-                </c:pt>
-                <c:pt idx="7">
-                  <c:v>#N/A</c:v>
-                </c:pt>
-                <c:pt idx="8">
-                  <c:v>#N/A</c:v>
-                </c:pt>
-                <c:pt idx="9">
-                  <c:v>#N/A</c:v>
-                </c:pt>
-                <c:pt idx="10">
-                  <c:v>173</c:v>
-                </c:pt>
-                <c:pt idx="11">
-                  <c:v>151</c:v>
-                </c:pt>
-                <c:pt idx="12">
-                  <c:v>122</c:v>
-                </c:pt>
-                <c:pt idx="13">
-                  <c:v>197</c:v>
-                </c:pt>
-                <c:pt idx="14">
-                  <c:v>123</c:v>
                 </c:pt>
                 <c:pt idx="15">
                   <c:v>#N/A</c:v>
                 </c:pt>
                 <c:pt idx="16">
-                  <c:v>13.435</c:v>
+                  <c:v>170</c:v>
                 </c:pt>
               </c:numCache>
             </c:numRef>
@@ -2383,11 +2560,11 @@
         </c:dLbls>
         <c:marker val="1"/>
         <c:smooth val="0"/>
-        <c:axId val="302298064"/>
-        <c:axId val="302297672"/>
+        <c:axId val="643042920"/>
+        <c:axId val="643042528"/>
       </c:lineChart>
       <c:catAx>
-        <c:axId val="302298064"/>
+        <c:axId val="643042920"/>
         <c:scaling>
           <c:orientation val="minMax"/>
         </c:scaling>
@@ -2422,7 +2599,7 @@
             <a:endParaRPr lang="fr-FR"/>
           </a:p>
         </c:txPr>
-        <c:crossAx val="302297672"/>
+        <c:crossAx val="643042528"/>
         <c:crosses val="autoZero"/>
         <c:auto val="1"/>
         <c:lblAlgn val="ctr"/>
@@ -2432,7 +2609,7 @@
         <c:noMultiLvlLbl val="0"/>
       </c:catAx>
       <c:valAx>
-        <c:axId val="302297672"/>
+        <c:axId val="643042528"/>
         <c:scaling>
           <c:orientation val="minMax"/>
         </c:scaling>
@@ -2467,7 +2644,7 @@
             <a:endParaRPr lang="fr-FR"/>
           </a:p>
         </c:txPr>
-        <c:crossAx val="302298064"/>
+        <c:crossAx val="643042920"/>
         <c:crosses val="autoZero"/>
         <c:crossBetween val="between"/>
       </c:valAx>
@@ -2496,8 +2673,8 @@
         <c:manualLayout>
           <c:xMode val="edge"/>
           <c:yMode val="edge"/>
-          <c:x val="0.56495547775227284"/>
-          <c:y val="0.86734436333130616"/>
+          <c:x val="0.61326599080462885"/>
+          <c:y val="0.85377654171717876"/>
           <c:w val="0.28938929469994623"/>
           <c:h val="6.0526315789473685E-2"/>
         </c:manualLayout>
@@ -2516,11 +2693,11 @@
         <a:lstStyle/>
         <a:p>
           <a:pPr>
-            <a:defRPr sz="1100" b="0" i="0" u="none" strike="noStrike" baseline="0">
+            <a:defRPr sz="965" b="0" i="0" u="none" strike="noStrike" baseline="0">
               <a:solidFill>
                 <a:srgbClr val="000000"/>
               </a:solidFill>
-              <a:latin typeface="+mn-lt"/>
+              <a:latin typeface="Arial"/>
               <a:ea typeface="Arial"/>
               <a:cs typeface="Arial"/>
             </a:defRPr>

</xml_diff>